<commit_message>
Checked Refereat for UPRITS
</commit_message>
<xml_diff>
--- a/5kurs/bunova/CMS/Tem521UPRITSC.docx
+++ b/5kurs/bunova/CMS/Tem521UPRITSC.docx
@@ -300,51 +300,87 @@
           <w:b/>
           <w:szCs w:val="28"/>
         </w:rPr>
-        <w:t>Управление ИТ-сервисами и контентом</w:t>
-      </w:r>
+        <w:t xml:space="preserve">Управление </w:t>
+      </w:r>
+      <w:proofErr w:type="spellStart"/>
       <w:r>
         <w:rPr>
           <w:rFonts w:eastAsia="Calibri" w:cs="Times New Roman"/>
           <w:b/>
           <w:szCs w:val="28"/>
         </w:rPr>
-        <w:t>»</w:t>
-      </w:r>
-    </w:p>
-    <w:p>
-      <w:pPr>
-        <w:ind w:left="708" w:firstLine="1"/>
-        <w:jc w:val="center"/>
+        <w:t>ИТ-сервисами</w:t>
+      </w:r>
+      <w:proofErr w:type="spellEnd"/>
+      <w:r>
         <w:rPr>
           <w:rFonts w:eastAsia="Calibri" w:cs="Times New Roman"/>
           <w:b/>
           <w:szCs w:val="28"/>
         </w:rPr>
-      </w:pPr>
+        <w:t xml:space="preserve"> и контентом</w:t>
+      </w:r>
       <w:r>
         <w:rPr>
           <w:rFonts w:eastAsia="Calibri" w:cs="Times New Roman"/>
           <w:b/>
           <w:szCs w:val="28"/>
         </w:rPr>
-        <w:t>по теме: "З</w:t>
-      </w:r>
-      <w:r>
+        <w:t>»</w:t>
+      </w:r>
+    </w:p>
+    <w:p>
+      <w:pPr>
+        <w:ind w:left="708" w:firstLine="1"/>
+        <w:jc w:val="center"/>
         <w:rPr>
           <w:rFonts w:eastAsia="Calibri" w:cs="Times New Roman"/>
           <w:b/>
           <w:szCs w:val="28"/>
         </w:rPr>
-        <w:t>адачи при управлении ИТ-сервисами"</w:t>
-      </w:r>
-    </w:p>
-    <w:p>
-      <w:pPr>
+      </w:pPr>
+      <w:r>
         <w:rPr>
           <w:rFonts w:eastAsia="Calibri" w:cs="Times New Roman"/>
           <w:b/>
           <w:szCs w:val="28"/>
         </w:rPr>
+        <w:t>по теме: "З</w:t>
+      </w:r>
+      <w:r>
+        <w:rPr>
+          <w:rFonts w:eastAsia="Calibri" w:cs="Times New Roman"/>
+          <w:b/>
+          <w:szCs w:val="28"/>
+        </w:rPr>
+        <w:t xml:space="preserve">адачи при управлении </w:t>
+      </w:r>
+      <w:proofErr w:type="spellStart"/>
+      <w:r>
+        <w:rPr>
+          <w:rFonts w:eastAsia="Calibri" w:cs="Times New Roman"/>
+          <w:b/>
+          <w:szCs w:val="28"/>
+        </w:rPr>
+        <w:t>ИТ-сервисами</w:t>
+      </w:r>
+      <w:proofErr w:type="spellEnd"/>
+      <w:r>
+        <w:rPr>
+          <w:rFonts w:eastAsia="Calibri" w:cs="Times New Roman"/>
+          <w:b/>
+          <w:szCs w:val="28"/>
+        </w:rPr>
+        <w:t>"</w:t>
+      </w:r>
+    </w:p>
+    <w:p>
+      <w:pPr>
+        <w:rPr>
+          <w:rFonts w:eastAsia="Calibri" w:cs="Times New Roman"/>
+          <w:b/>
+          <w:szCs w:val="28"/>
+        </w:rPr>
       </w:pPr>
     </w:p>
     <w:p>
@@ -525,12 +561,21 @@
         </w:rPr>
         <w:t xml:space="preserve">Преподаватель: </w:t>
       </w:r>
+      <w:proofErr w:type="spellStart"/>
       <w:r>
         <w:rPr>
           <w:rFonts w:cs="Times New Roman"/>
           <w:szCs w:val="28"/>
         </w:rPr>
-        <w:t xml:space="preserve">Бунова </w:t>
+        <w:t>Бунова</w:t>
+      </w:r>
+      <w:proofErr w:type="spellEnd"/>
+      <w:r>
+        <w:rPr>
+          <w:rFonts w:cs="Times New Roman"/>
+          <w:szCs w:val="28"/>
+        </w:rPr>
+        <w:t xml:space="preserve"> </w:t>
       </w:r>
       <w:r>
         <w:rPr>
@@ -1410,7 +1455,7 @@
                 <w:webHidden/>
                 <w:szCs w:val="28"/>
               </w:rPr>
-              <w:t>18</w:t>
+              <w:t>17</w:t>
             </w:r>
             <w:r>
               <w:rPr>
@@ -1506,7 +1551,7 @@
                 <w:sz w:val="28"/>
                 <w:szCs w:val="28"/>
               </w:rPr>
-              <w:t>21</w:t>
+              <w:t>20</w:t>
             </w:r>
             <w:r>
               <w:rPr>
@@ -1559,17 +1604,46 @@
       <w:bookmarkStart w:id="2" w:name="_Toc440378991"/>
       <w:r>
         <w:lastRenderedPageBreak/>
-        <w:t xml:space="preserve">Понятие ИТ-сервиса </w:t>
-      </w:r>
-      <w:r>
-        <w:t>и ИТ-менеджмента</w:t>
+        <w:t xml:space="preserve">Понятие </w:t>
+      </w:r>
+      <w:proofErr w:type="spellStart"/>
+      <w:r>
+        <w:t>ИТ-сервиса</w:t>
+      </w:r>
+      <w:proofErr w:type="spellEnd"/>
+      <w:r>
+        <w:t xml:space="preserve"> </w:t>
+      </w:r>
+      <w:r>
+        <w:t xml:space="preserve">и </w:t>
+      </w:r>
+      <w:proofErr w:type="spellStart"/>
+      <w:r>
+        <w:t>ИТ-менеджмента</w:t>
       </w:r>
       <w:bookmarkEnd w:id="2"/>
+      <w:proofErr w:type="spellEnd"/>
     </w:p>
     <w:p/>
     <w:p>
       <w:r>
-        <w:t>Системы управления информационными технологиями (ИТ) предприятий и организаций являются достаточно сложными, поскольку требуется учет интересов множества участников, вовлеченных в создание и использование ИТ-ресурсов (спонсоров создания информационной системы, конечных пользователей и разработчиков). ИТ-менеджмент охватывает управление всеми компьютерными и коммуникационными ресурсами предприятия. Его основная задача состоит в создании и поддержании в работоспособном состоянии приложений и инфраструктуры,</w:t>
+        <w:t xml:space="preserve">Системы управления информационными технологиями (ИТ) предприятий и организаций являются достаточно сложными, поскольку требуется учет интересов множества участников, вовлеченных в создание и использование </w:t>
+      </w:r>
+      <w:proofErr w:type="spellStart"/>
+      <w:r>
+        <w:t>ИТ-ресурсов</w:t>
+      </w:r>
+      <w:proofErr w:type="spellEnd"/>
+      <w:r>
+        <w:t xml:space="preserve"> (спонсоров создания информационной системы, конечных пользователей и разработчиков). </w:t>
+      </w:r>
+      <w:proofErr w:type="spellStart"/>
+      <w:r>
+        <w:t>ИТ-менеджмент</w:t>
+      </w:r>
+      <w:proofErr w:type="spellEnd"/>
+      <w:r>
+        <w:t xml:space="preserve"> охватывает управление всеми компьютерными и коммуникационными ресурсами предприятия. Его основная задача состоит в создании и поддержании в работоспособном состоянии приложений и инфраструктуры,</w:t>
       </w:r>
       <w:r>
         <w:t xml:space="preserve"> на которой они исполняются. </w:t>
@@ -1578,7 +1652,7 @@
         <w:t>[</w:t>
       </w:r>
       <w:r>
-        <w:endnoteReference w:id="2"/>
+        <w:endnoteReference w:id="1"/>
       </w:r>
       <w:r>
         <w:t>]</w:t>
@@ -1601,13 +1675,29 @@
         <w:t>делению содержания информацион</w:t>
       </w:r>
       <w:r>
-        <w:t>ных функций и ИТ-поддержке. На операци</w:t>
-      </w:r>
-      <w:r>
-        <w:t>онном и тактическом уровнях ИТ-</w:t>
-      </w:r>
-      <w:r>
-        <w:t xml:space="preserve">менеджмента должны обеспечиваться заданные уровни работоспособности и надежности эксплуатации приложений информационной системы (ИС) на продолжении всего жизненного цикла системы. </w:t>
+        <w:t xml:space="preserve">ных функций и </w:t>
+      </w:r>
+      <w:proofErr w:type="spellStart"/>
+      <w:r>
+        <w:t>ИТ-поддержке</w:t>
+      </w:r>
+      <w:proofErr w:type="spellEnd"/>
+      <w:r>
+        <w:t>. На операци</w:t>
+      </w:r>
+      <w:r>
+        <w:t xml:space="preserve">онном и тактическом уровнях </w:t>
+      </w:r>
+      <w:proofErr w:type="spellStart"/>
+      <w:r>
+        <w:t>ИТ-</w:t>
+      </w:r>
+      <w:r>
+        <w:t>менеджмента</w:t>
+      </w:r>
+      <w:proofErr w:type="spellEnd"/>
+      <w:r>
+        <w:t xml:space="preserve"> должны обеспечиваться заданные уровни работоспособности и надежности эксплуатации приложений информационной системы (ИС) на продолжении всего жизненного цикла системы. </w:t>
       </w:r>
     </w:p>
     <w:p>
@@ -1618,7 +1708,15 @@
         <w:t xml:space="preserve">ействий. </w:t>
       </w:r>
       <w:r>
-        <w:t>Объектами ИТ-менеджмента являются:</w:t>
+        <w:t xml:space="preserve">Объектами </w:t>
+      </w:r>
+      <w:proofErr w:type="spellStart"/>
+      <w:r>
+        <w:t>ИТ-менеджмента</w:t>
+      </w:r>
+      <w:proofErr w:type="spellEnd"/>
+      <w:r>
+        <w:t xml:space="preserve"> являются:</w:t>
       </w:r>
     </w:p>
     <w:p>
@@ -1665,8 +1763,13 @@
           <w:numId w:val="1"/>
         </w:numPr>
       </w:pPr>
-      <w:r>
-        <w:t>ИТ-проекты.</w:t>
+      <w:proofErr w:type="spellStart"/>
+      <w:r>
+        <w:t>ИТ-проекты</w:t>
+      </w:r>
+      <w:proofErr w:type="spellEnd"/>
+      <w:r>
+        <w:t>.</w:t>
       </w:r>
     </w:p>
     <w:p>
@@ -1680,7 +1783,15 @@
     </w:p>
     <w:p>
       <w:r>
-        <w:t>Программное обеспечение характеризуется операционными системами, инструментальными средами разработки, программами поддержки ИТ-менеджмента и средствами обеспечения информационной безопасности. Приложения обеспечивают поддержку бизнес-процес</w:t>
+        <w:t xml:space="preserve">Программное обеспечение характеризуется операционными системами, инструментальными средами разработки, программами поддержки </w:t>
+      </w:r>
+      <w:proofErr w:type="spellStart"/>
+      <w:r>
+        <w:t>ИТ-менеджмента</w:t>
+      </w:r>
+      <w:proofErr w:type="spellEnd"/>
+      <w:r>
+        <w:t xml:space="preserve"> и средствами обеспечения информационной безопасности. Приложения обеспечивают поддержку бизнес-процес</w:t>
       </w:r>
       <w:r>
         <w:t>сов предприятия и работоспособ</w:t>
@@ -1695,8 +1806,13 @@
       </w:r>
     </w:p>
     <w:p>
-      <w:r>
-        <w:t>ИТ-проекты представляют собой проекты внедрения новых информационных систем, а также модернизацию существующих. При этом модернизация (изменения, дополнения) рассматривается как результат действий, выполненных по запросу и относящихся к функциональным или нефункциональным требования</w:t>
+      <w:proofErr w:type="spellStart"/>
+      <w:r>
+        <w:t>ИТ-проекты</w:t>
+      </w:r>
+      <w:proofErr w:type="spellEnd"/>
+      <w:r>
+        <w:t xml:space="preserve"> представляют собой проекты внедрения новых информационных систем, а также модернизацию существующих. При этом модернизация (изменения, дополнения) рассматривается как результат действий, выполненных по запросу и относящихся к функциональным или нефункциональным требования</w:t>
       </w:r>
       <w:r>
         <w:t>м, которые не были специфициро</w:t>
@@ -1799,10 +1915,42 @@
         <w:t>ионное обслуживание бизнеса со</w:t>
       </w:r>
       <w:r>
-        <w:t>стоит в предоставлении информационных сервисов (ИТ-сервисов) заданного качества подразделениям предприятия. ИТ-сервис в корпоративной среде – это ИТ-услуга, к</w:t>
-      </w:r>
-      <w:r>
-        <w:t xml:space="preserve">оторую ИТ-подразделение </w:t>
+        <w:t>стоит в предоставлении информационных сервисов (</w:t>
+      </w:r>
+      <w:proofErr w:type="spellStart"/>
+      <w:r>
+        <w:t>ИТ-сервисов</w:t>
+      </w:r>
+      <w:proofErr w:type="spellEnd"/>
+      <w:r>
+        <w:t xml:space="preserve">) заданного качества подразделениям предприятия. </w:t>
+      </w:r>
+      <w:proofErr w:type="spellStart"/>
+      <w:r>
+        <w:t>ИТ-сервис</w:t>
+      </w:r>
+      <w:proofErr w:type="spellEnd"/>
+      <w:r>
+        <w:t xml:space="preserve"> в корпоративной среде – это </w:t>
+      </w:r>
+      <w:proofErr w:type="spellStart"/>
+      <w:r>
+        <w:t>ИТ-услуга</w:t>
+      </w:r>
+      <w:proofErr w:type="spellEnd"/>
+      <w:r>
+        <w:t>, к</w:t>
+      </w:r>
+      <w:r>
+        <w:t xml:space="preserve">оторую </w:t>
+      </w:r>
+      <w:proofErr w:type="spellStart"/>
+      <w:r>
+        <w:t>ИТ-подразделение</w:t>
+      </w:r>
+      <w:proofErr w:type="spellEnd"/>
+      <w:r>
+        <w:t xml:space="preserve"> </w:t>
       </w:r>
       <w:r>
         <w:t>или внешний провайдер предоставляет подразделениям предприятия для п</w:t>
@@ -1811,7 +1959,15 @@
         <w:t xml:space="preserve">оддержки их бизнес-процессов. </w:t>
       </w:r>
       <w:r>
-        <w:t>Примерами корпоративных ИТ-сервисов могут быть эл</w:t>
+        <w:t xml:space="preserve">Примерами корпоративных </w:t>
+      </w:r>
+      <w:proofErr w:type="spellStart"/>
+      <w:r>
+        <w:t>ИТ-сервисов</w:t>
+      </w:r>
+      <w:proofErr w:type="spellEnd"/>
+      <w:r>
+        <w:t xml:space="preserve"> могут быть эл</w:t>
       </w:r>
       <w:r>
         <w:t>ектронная почта, сетевая инфра</w:t>
@@ -1834,9 +1990,14 @@
       <w:bookmarkStart w:id="3" w:name="_Toc440378992"/>
       <w:r>
         <w:lastRenderedPageBreak/>
-        <w:t>Требования к ИТ-сервисам</w:t>
+        <w:t xml:space="preserve">Требования к </w:t>
+      </w:r>
+      <w:proofErr w:type="spellStart"/>
+      <w:r>
+        <w:t>ИТ-сервисам</w:t>
       </w:r>
       <w:bookmarkEnd w:id="3"/>
+      <w:proofErr w:type="spellEnd"/>
       <w:r>
         <w:t xml:space="preserve"> </w:t>
       </w:r>
@@ -1844,19 +2005,35 @@
     <w:p/>
     <w:p>
       <w:r>
-        <w:t>Набор ИТ-сервисов, необходимых организации, индивидуален и в значительной степени зависит от отрасли, размеров организации, уровня автоматизации,</w:t>
+        <w:t xml:space="preserve">Набор </w:t>
+      </w:r>
+      <w:proofErr w:type="spellStart"/>
+      <w:r>
+        <w:t>ИТ-сервисов</w:t>
+      </w:r>
+      <w:proofErr w:type="spellEnd"/>
+      <w:r>
+        <w:t>, необходимых организации, индивидуален и в значительной степени зависит от отрасли, размеров организации, уровня автоматизации,</w:t>
       </w:r>
       <w:r>
         <w:t xml:space="preserve"> квалификации персонала, стратегии развития и т.</w:t>
       </w:r>
       <w:r>
-        <w:t xml:space="preserve">п. Корпоративные ИТ-сервисы можно разбить на три большие группы: </w:t>
+        <w:t xml:space="preserve">п. Корпоративные </w:t>
+      </w:r>
+      <w:proofErr w:type="spellStart"/>
+      <w:r>
+        <w:t>ИТ-сервисы</w:t>
+      </w:r>
+      <w:proofErr w:type="spellEnd"/>
+      <w:r>
+        <w:t xml:space="preserve"> можно разбить на три большие группы: </w:t>
       </w:r>
       <w:r>
         <w:t>[</w:t>
       </w:r>
       <w:r>
-        <w:endnoteReference w:id="3"/>
+        <w:endnoteReference w:id="2"/>
       </w:r>
       <w:r>
         <w:t>]</w:t>
@@ -1871,7 +2048,15 @@
         </w:numPr>
       </w:pPr>
       <w:r>
-        <w:t>поддержка ИТ-инфраструктуры;</w:t>
+        <w:t xml:space="preserve">поддержка </w:t>
+      </w:r>
+      <w:proofErr w:type="spellStart"/>
+      <w:r>
+        <w:t>ИТ-инфраструктуры</w:t>
+      </w:r>
+      <w:proofErr w:type="spellEnd"/>
+      <w:r>
+        <w:t>;</w:t>
       </w:r>
     </w:p>
     <w:p>
@@ -1900,7 +2085,15 @@
     </w:p>
     <w:p>
       <w:r>
-        <w:t xml:space="preserve">В общем случае ИТ-сервис характеризуется рядом параметров:  </w:t>
+        <w:t xml:space="preserve">В общем случае </w:t>
+      </w:r>
+      <w:proofErr w:type="spellStart"/>
+      <w:r>
+        <w:t>ИТ-сервис</w:t>
+      </w:r>
+      <w:proofErr w:type="spellEnd"/>
+      <w:r>
+        <w:t xml:space="preserve"> характеризуется рядом параметров:  </w:t>
       </w:r>
     </w:p>
     <w:p>
@@ -2004,7 +2197,23 @@
     </w:p>
     <w:p>
       <w:r>
-        <w:t>Функциональность определяет решаемую задачу (информатизацию бизнес-операции, бизнес-функции, бизнес-процесса) и предметную область её использования. Время обслуживания определяет период времени, в течение которого ИТ-подразделение поддерживает данный сервис, т.е. несет ответственно</w:t>
+        <w:t xml:space="preserve">Функциональность определяет решаемую задачу (информатизацию </w:t>
+      </w:r>
+      <w:proofErr w:type="spellStart"/>
+      <w:r>
+        <w:t>бизнес-операции</w:t>
+      </w:r>
+      <w:proofErr w:type="spellEnd"/>
+      <w:r>
+        <w:t xml:space="preserve">, бизнес-функции, бизнес-процесса) и предметную область её использования. Время обслуживания определяет период времени, в течение которого </w:t>
+      </w:r>
+      <w:proofErr w:type="spellStart"/>
+      <w:r>
+        <w:t>ИТ-подразделение</w:t>
+      </w:r>
+      <w:proofErr w:type="spellEnd"/>
+      <w:r>
+        <w:t xml:space="preserve"> поддерживает данный сервис, т.е. несет ответственно</w:t>
       </w:r>
       <w:r>
         <w:t>сть за его непрерывное функцио</w:t>
@@ -2015,13 +2224,37 @@
     </w:p>
     <w:p>
       <w:r>
-        <w:t>Время обслуживания измеряется долей суток и долей календарной недели, в течение которых ИТ-подразделение поддерживает ИТ</w:t>
-      </w:r>
-      <w:r>
-        <w:t>-сервис. Например, время обслу</w:t>
-      </w:r>
-      <w:r>
-        <w:t xml:space="preserve">живания 24x7 означает, что ИТ-сервис поддерживается 24 часа в сутки 7 дней в неделю, 8x5 - 5 дней в неделю по рабочим дням по 8 часов в день, т.е. в течение рабочего дня. </w:t>
+        <w:t xml:space="preserve">Время обслуживания измеряется долей суток и долей календарной недели, в течение которых </w:t>
+      </w:r>
+      <w:proofErr w:type="spellStart"/>
+      <w:r>
+        <w:t>ИТ-подразделение</w:t>
+      </w:r>
+      <w:proofErr w:type="spellEnd"/>
+      <w:r>
+        <w:t xml:space="preserve"> поддерживает </w:t>
+      </w:r>
+      <w:proofErr w:type="spellStart"/>
+      <w:r>
+        <w:t>ИТ</w:t>
+      </w:r>
+      <w:r>
+        <w:t>-сервис</w:t>
+      </w:r>
+      <w:proofErr w:type="spellEnd"/>
+      <w:r>
+        <w:t>. Например, время обслу</w:t>
+      </w:r>
+      <w:r>
+        <w:t xml:space="preserve">живания 24x7 означает, что </w:t>
+      </w:r>
+      <w:proofErr w:type="spellStart"/>
+      <w:r>
+        <w:t>ИТ-сервис</w:t>
+      </w:r>
+      <w:proofErr w:type="spellEnd"/>
+      <w:r>
+        <w:t xml:space="preserve"> поддерживается 24 часа в сутки 7 дней в неделю, 8x5 - 5 дней в неделю по рабочим дням по 8 часов в день, т.е. в течение рабочего дня. </w:t>
       </w:r>
     </w:p>
     <w:p>
@@ -2033,23 +2266,87 @@
         <w:t>ни обслуживания, которая измеря</w:t>
       </w:r>
       <w:r>
-        <w:t xml:space="preserve">ется в процентах, и характеризует в течение какого времени ИТ-сервис доступен. Например, доступность 95% при согласованном времени обслуживания 8x5 означает, что сервис простаивает 2 часа в неделю (5% от 40 часов). </w:t>
-      </w:r>
-    </w:p>
-    <w:p>
-      <w:r>
-        <w:t xml:space="preserve">Надежность определяется средним временем наработки на отказ ИТ-сервиса, т.е. средним периодом времени между двумя сбоями в предоставлении ИТ-сервиса. Например, если в условиях предыдущего примера (время обслуживания 8x5, доступность 95%) в неделю в среднем происходит два сбоя ИТ-сервиса, среднее время наработки на отказ составляет 19 часов. </w:t>
-      </w:r>
-    </w:p>
-    <w:p>
-      <w:r>
-        <w:t>Производительность характеризует способность информационной системы соответствовать требованиям своевременности. Для различных ИТ-сервисов показателями производительности могут быть время реакции (время выполнения бизнес-транзакции) или пропускная способность системы. Например, при задании времени реакции системы пользователь может потребовать, чтобы время проводки по счету клиента было не более 5 сек., а при задании производительности – количество тр</w:t>
+        <w:t xml:space="preserve">ется в процентах, и характеризует в течение какого времени </w:t>
+      </w:r>
+      <w:proofErr w:type="spellStart"/>
+      <w:r>
+        <w:t>ИТ-сервис</w:t>
+      </w:r>
+      <w:proofErr w:type="spellEnd"/>
+      <w:r>
+        <w:t xml:space="preserve"> доступен. Например, доступность 95% при согласованном времени обслуживания 8x5 означает, что сервис простаивает 2 часа в неделю (5% от 40 часов). </w:t>
+      </w:r>
+    </w:p>
+    <w:p>
+      <w:r>
+        <w:t xml:space="preserve">Надежность определяется средним временем наработки на отказ </w:t>
+      </w:r>
+      <w:proofErr w:type="spellStart"/>
+      <w:r>
+        <w:t>ИТ-сервиса</w:t>
+      </w:r>
+      <w:proofErr w:type="spellEnd"/>
+      <w:r>
+        <w:t xml:space="preserve">, т.е. средним периодом времени между двумя сбоями в предоставлении </w:t>
+      </w:r>
+      <w:proofErr w:type="spellStart"/>
+      <w:r>
+        <w:t>ИТ-сервиса</w:t>
+      </w:r>
+      <w:proofErr w:type="spellEnd"/>
+      <w:r>
+        <w:t xml:space="preserve">. Например, если в условиях предыдущего примера (время обслуживания 8x5, доступность 95%) в неделю в среднем происходит два сбоя </w:t>
+      </w:r>
+      <w:proofErr w:type="spellStart"/>
+      <w:r>
+        <w:t>ИТ-сервиса</w:t>
+      </w:r>
+      <w:proofErr w:type="spellEnd"/>
+      <w:r>
+        <w:t xml:space="preserve">, среднее время наработки на отказ составляет 19 часов. </w:t>
+      </w:r>
+    </w:p>
+    <w:p>
+      <w:r>
+        <w:t xml:space="preserve">Производительность характеризует способность информационной системы соответствовать требованиям своевременности. Для различных </w:t>
+      </w:r>
+      <w:proofErr w:type="spellStart"/>
+      <w:r>
+        <w:t>ИТ-сервисов</w:t>
+      </w:r>
+      <w:proofErr w:type="spellEnd"/>
+      <w:r>
+        <w:t xml:space="preserve"> показателями производительности могут быть время реакции (время выполнения </w:t>
+      </w:r>
+      <w:proofErr w:type="spellStart"/>
+      <w:r>
+        <w:t>бизнес-транзакции</w:t>
+      </w:r>
+      <w:proofErr w:type="spellEnd"/>
+      <w:r>
+        <w:t>) или пропускная способность системы. Например, при задании времени реакции системы пользователь может потребовать, чтобы время проводки по счету клиента было не более 5 сек., а при задании производительности – количество тр</w:t>
       </w:r>
       <w:r>
         <w:t>анзакций по счету клиента бы</w:t>
       </w:r>
       <w:r>
-        <w:t>ло не менее 20 в течении 1 часа т.е. 20 транзакции/ч. Для задания производительности ИТ-сервиса следует использовать бизнес-операции (бизнес-функции), существенн</w:t>
+        <w:t xml:space="preserve">ло не менее 20 в течении 1 часа т.е. 20 транзакции/ч. Для задания производительности </w:t>
+      </w:r>
+      <w:proofErr w:type="spellStart"/>
+      <w:r>
+        <w:t>ИТ-сервиса</w:t>
+      </w:r>
+      <w:proofErr w:type="spellEnd"/>
+      <w:r>
+        <w:t xml:space="preserve"> следует использовать </w:t>
+      </w:r>
+      <w:proofErr w:type="spellStart"/>
+      <w:r>
+        <w:t>бизнес-операции</w:t>
+      </w:r>
+      <w:proofErr w:type="spellEnd"/>
+      <w:r>
+        <w:t xml:space="preserve"> (бизнес-функции), существенн</w:t>
       </w:r>
       <w:r>
         <w:t>ые для конечного пользователя, –</w:t>
@@ -2060,7 +2357,23 @@
     </w:p>
     <w:p>
       <w:r>
-        <w:t xml:space="preserve">Конфиденциальность определяет вероятность несанкционированного доступа к данным и/или их несанкционированное изменение. Количественные измерения данного показателя обычно не проводятся. Вместо этого ИС, обеспечивающие ИТ-сервис, классифицируются по степени конфиденциальности. Принадлежность ИС к тому или иному классу подтверждается независимой сертификацией. Конфиденциальность ИТ-сервиса в целом определяется классом безопасности наиболее слабой из </w:t>
+        <w:t xml:space="preserve">Конфиденциальность определяет вероятность несанкционированного доступа к данным и/или их несанкционированное изменение. Количественные измерения данного показателя обычно не проводятся. Вместо этого ИС, обеспечивающие </w:t>
+      </w:r>
+      <w:proofErr w:type="spellStart"/>
+      <w:r>
+        <w:t>ИТ-сервис</w:t>
+      </w:r>
+      <w:proofErr w:type="spellEnd"/>
+      <w:r>
+        <w:t xml:space="preserve">, классифицируются по степени конфиденциальности. Принадлежность ИС к тому или иному классу подтверждается независимой сертификацией. Конфиденциальность </w:t>
+      </w:r>
+      <w:proofErr w:type="spellStart"/>
+      <w:r>
+        <w:t>ИТ-сервиса</w:t>
+      </w:r>
+      <w:proofErr w:type="spellEnd"/>
+      <w:r>
+        <w:t xml:space="preserve"> в целом определяется классом безопасности наиболее слабой из </w:t>
       </w:r>
       <w:r>
         <w:lastRenderedPageBreak/>
@@ -2069,7 +2382,15 @@
     </w:p>
     <w:p>
       <w:r>
-        <w:t xml:space="preserve">Масштаб характеризует объем и сложность работ по поддержке ИТ-сервиса. Единого измерителя масштаба не существует, к его показателям относятся число рабочих мест, количество удаленных сайтов, сложность используемых приложений и т.п. </w:t>
+        <w:t xml:space="preserve">Масштаб характеризует объем и сложность работ по поддержке </w:t>
+      </w:r>
+      <w:proofErr w:type="spellStart"/>
+      <w:r>
+        <w:t>ИТ-сервиса</w:t>
+      </w:r>
+      <w:proofErr w:type="spellEnd"/>
+      <w:r>
+        <w:t xml:space="preserve">. Единого измерителя масштаба не существует, к его показателям относятся число рабочих мест, количество удаленных сайтов, сложность используемых приложений и т.п. </w:t>
       </w:r>
     </w:p>
     <w:p>
@@ -2077,12 +2398,44 @@
         <w:t>Затраты –</w:t>
       </w:r>
       <w:r>
-        <w:t xml:space="preserve"> стоимость всей совокупности ресурсов, вовлеченных в сопровождение ИТ-сервиса, а также потерь от простоев ИТ-сервиса. В ресурсы включаются стоимость оборудования, ПО, используемых ресурсов СКС и каналов связи, внешних услуг, заработная плата сотрудников организации (включая связанные с ней расходы) и т.д. </w:t>
-      </w:r>
-    </w:p>
-    <w:p>
-      <w:r>
-        <w:t xml:space="preserve">Параметры сервиса определяются не только свойствами ИС, которые его обеспечивают. Существенное значение имеет качество работы самой службы ИС, а также уровень регламентации деятельности службы ИС и конечных пользователей ИТ-сервисов. Важным фактором эффективности деятельности службы ИС является инструментальная поддержка автоматизации процессов управления информационными технологиями предприятия, которая в значительной степени может способствовать снижению затрат на управление и мониторинг ИС с целью предоставления ИТ-сервисов требуемого качества. </w:t>
+        <w:t xml:space="preserve"> стоимость всей совокупности ресурсов, вовлеченных в сопровождение </w:t>
+      </w:r>
+      <w:proofErr w:type="spellStart"/>
+      <w:r>
+        <w:t>ИТ-сервиса</w:t>
+      </w:r>
+      <w:proofErr w:type="spellEnd"/>
+      <w:r>
+        <w:t xml:space="preserve">, а также потерь от простоев </w:t>
+      </w:r>
+      <w:proofErr w:type="spellStart"/>
+      <w:r>
+        <w:t>ИТ-сервиса</w:t>
+      </w:r>
+      <w:proofErr w:type="spellEnd"/>
+      <w:r>
+        <w:t xml:space="preserve">. В ресурсы включаются стоимость оборудования, ПО, используемых ресурсов СКС и каналов связи, внешних услуг, заработная плата сотрудников организации (включая связанные с ней расходы) и т.д. </w:t>
+      </w:r>
+    </w:p>
+    <w:p>
+      <w:r>
+        <w:t xml:space="preserve">Параметры сервиса определяются не только свойствами ИС, которые его обеспечивают. Существенное значение имеет качество работы самой службы ИС, а также уровень регламентации деятельности службы ИС и конечных пользователей </w:t>
+      </w:r>
+      <w:proofErr w:type="spellStart"/>
+      <w:r>
+        <w:t>ИТ-сервисов</w:t>
+      </w:r>
+      <w:proofErr w:type="spellEnd"/>
+      <w:r>
+        <w:t xml:space="preserve">. Важным фактором эффективности деятельности службы ИС является инструментальная поддержка автоматизации процессов управления информационными технологиями предприятия, которая в значительной степени может способствовать снижению затрат на управление и мониторинг ИС с целью предоставления </w:t>
+      </w:r>
+      <w:proofErr w:type="spellStart"/>
+      <w:r>
+        <w:t>ИТ-сервисов</w:t>
+      </w:r>
+      <w:proofErr w:type="spellEnd"/>
+      <w:r>
+        <w:t xml:space="preserve"> требуемого качества. </w:t>
       </w:r>
     </w:p>
     <w:p/>
@@ -2098,6 +2451,7 @@
       <w:r>
         <w:t xml:space="preserve">при управлении </w:t>
       </w:r>
+      <w:proofErr w:type="spellStart"/>
       <w:r>
         <w:t>ИТ-сервис</w:t>
       </w:r>
@@ -2105,16 +2459,49 @@
         <w:t>ами</w:t>
       </w:r>
       <w:bookmarkEnd w:id="4"/>
+      <w:proofErr w:type="spellEnd"/>
     </w:p>
     <w:p/>
     <w:p>
       <w:r>
-        <w:t>Развитие информационных технологий, активное использование ИТ в основных бизнес-процессах предприятия приводит к усложнению ИТ-инфраструктуры, что сопровождается ростом затрат на эксплуатацию и поддержку систем. В число наиболее актуальных задач выдвигаются управляемость и надежность работы систем, обеспечивающих критичные для бизнеса процессы.</w:t>
-      </w:r>
-    </w:p>
-    <w:p>
-      <w:r>
-        <w:t>Применение сервисного подхода (ITSM) к организации деятельности ИТ-подразделений позволяет эффективно решать задачи обеспечения бизнеса ИТ-услугами, полностью соответствующими его требованиям, и повысить тем самым адаптивность ИТ-систем к меняющимся требованиям растущего бизнеса.</w:t>
+        <w:t xml:space="preserve">Развитие информационных технологий, активное использование ИТ в основных бизнес-процессах предприятия приводит к усложнению </w:t>
+      </w:r>
+      <w:proofErr w:type="spellStart"/>
+      <w:r>
+        <w:t>ИТ-инфраструктуры</w:t>
+      </w:r>
+      <w:proofErr w:type="spellEnd"/>
+      <w:r>
+        <w:t>, что сопровождается ростом затрат на эксплуатацию и поддержку систем. В число наиболее актуальных задач выдвигаются управляемость и надежность работы систем, обеспечивающих критичные для бизнеса процессы.</w:t>
+      </w:r>
+    </w:p>
+    <w:p>
+      <w:r>
+        <w:t xml:space="preserve">Применение сервисного подхода (ITSM) к организации деятельности </w:t>
+      </w:r>
+      <w:proofErr w:type="spellStart"/>
+      <w:r>
+        <w:t>ИТ-подразделений</w:t>
+      </w:r>
+      <w:proofErr w:type="spellEnd"/>
+      <w:r>
+        <w:t xml:space="preserve"> позволяет эффективно решать задачи обеспечения бизнеса </w:t>
+      </w:r>
+      <w:proofErr w:type="spellStart"/>
+      <w:r>
+        <w:t>ИТ-услугами</w:t>
+      </w:r>
+      <w:proofErr w:type="spellEnd"/>
+      <w:r>
+        <w:t xml:space="preserve">, полностью соответствующими его требованиям, и повысить тем самым адаптивность </w:t>
+      </w:r>
+      <w:proofErr w:type="spellStart"/>
+      <w:r>
+        <w:t>ИТ-систем</w:t>
+      </w:r>
+      <w:proofErr w:type="spellEnd"/>
+      <w:r>
+        <w:t xml:space="preserve"> к меняющимся требованиям растущего бизнеса.</w:t>
       </w:r>
       <w:r>
         <w:t xml:space="preserve"> </w:t>
@@ -2128,7 +2515,15 @@
         <w:t xml:space="preserve"> </w:t>
       </w:r>
       <w:r>
-        <w:t>процессы управления ИТ-сервисами и решаемые ими задачи</w:t>
+        <w:t xml:space="preserve">процессы управления </w:t>
+      </w:r>
+      <w:proofErr w:type="spellStart"/>
+      <w:r>
+        <w:t>ИТ-сервисами</w:t>
+      </w:r>
+      <w:proofErr w:type="spellEnd"/>
+      <w:r>
+        <w:t xml:space="preserve"> и решаемые ими задачи</w:t>
       </w:r>
       <w:r>
         <w:t xml:space="preserve">: </w:t>
@@ -2137,7 +2532,7 @@
         <w:t>[</w:t>
       </w:r>
       <w:r>
-        <w:endnoteReference w:id="4"/>
+        <w:endnoteReference w:id="3"/>
       </w:r>
       <w:r>
         <w:t>]</w:t>
@@ -2153,7 +2548,15 @@
         <w:ind w:left="0" w:firstLine="709"/>
       </w:pPr>
       <w:r>
-        <w:t>Управление инцидентами: обнаружение и оперативное устранение сбоев в ИТ-инфраструктуре, быстрое восстановление работы информационных систем, эффективная поддержка пользователей.</w:t>
+        <w:t xml:space="preserve">Управление инцидентами: обнаружение и оперативное устранение сбоев в </w:t>
+      </w:r>
+      <w:proofErr w:type="spellStart"/>
+      <w:r>
+        <w:t>ИТ-инфраструктуре</w:t>
+      </w:r>
+      <w:proofErr w:type="spellEnd"/>
+      <w:r>
+        <w:t>, быстрое восстановление работы информационных систем, эффективная поддержка пользователей.</w:t>
       </w:r>
     </w:p>
     <w:p>
@@ -2166,7 +2569,23 @@
         <w:ind w:left="0" w:firstLine="709"/>
       </w:pPr>
       <w:r>
-        <w:t>Управление проблемами: предотвращение сбоев и аварий в работе информационных систем, проактивное управление ИТ-инфраструктурой.</w:t>
+        <w:t xml:space="preserve">Управление проблемами: предотвращение сбоев и аварий в работе информационных систем, </w:t>
+      </w:r>
+      <w:proofErr w:type="spellStart"/>
+      <w:r>
+        <w:t>проактивное</w:t>
+      </w:r>
+      <w:proofErr w:type="spellEnd"/>
+      <w:r>
+        <w:t xml:space="preserve"> управление </w:t>
+      </w:r>
+      <w:proofErr w:type="spellStart"/>
+      <w:r>
+        <w:t>ИТ-инфраструктурой</w:t>
+      </w:r>
+      <w:proofErr w:type="spellEnd"/>
+      <w:r>
+        <w:t>.</w:t>
       </w:r>
     </w:p>
     <w:p>
@@ -2179,7 +2598,15 @@
         <w:ind w:left="0" w:firstLine="709"/>
       </w:pPr>
       <w:r>
-        <w:t>Управление конфигурациями: сбор и хранение в единой базе данных (CMDB) информации обо всех элементах ИТ-инфраструктуры, их взаимосвязях. Актуализация и управление этими данными.</w:t>
+        <w:t xml:space="preserve">Управление конфигурациями: сбор и хранение в единой базе данных (CMDB) информации обо всех элементах </w:t>
+      </w:r>
+      <w:proofErr w:type="spellStart"/>
+      <w:r>
+        <w:t>ИТ-инфраструктуры</w:t>
+      </w:r>
+      <w:proofErr w:type="spellEnd"/>
+      <w:r>
+        <w:t>, их взаимосвязях. Актуализация и управление этими данными.</w:t>
       </w:r>
     </w:p>
     <w:p>
@@ -2192,7 +2619,23 @@
         <w:ind w:left="0" w:firstLine="709"/>
       </w:pPr>
       <w:r>
-        <w:t>Управление изменениями: минимизация риска негативного воздействия изменений, проводимых в ИТ-инфраструктуре, на функционирование ИТ-инфраструктуры.</w:t>
+        <w:t xml:space="preserve">Управление изменениями: минимизация риска негативного воздействия изменений, проводимых в </w:t>
+      </w:r>
+      <w:proofErr w:type="spellStart"/>
+      <w:r>
+        <w:t>ИТ-инфраструктуре</w:t>
+      </w:r>
+      <w:proofErr w:type="spellEnd"/>
+      <w:r>
+        <w:t xml:space="preserve">, на функционирование </w:t>
+      </w:r>
+      <w:proofErr w:type="spellStart"/>
+      <w:r>
+        <w:t>ИТ-инфраструктуры</w:t>
+      </w:r>
+      <w:proofErr w:type="spellEnd"/>
+      <w:r>
+        <w:t>.</w:t>
       </w:r>
     </w:p>
     <w:p>
@@ -2205,7 +2648,31 @@
         <w:ind w:left="0" w:firstLine="709"/>
       </w:pPr>
       <w:r>
-        <w:t>Управление уровнем сервисов: согласование с бизнес-подразделениями – пользователями ИТ-услуг – перечня и качества предоставляемых сервисов (уровня ИТ-сервисов)</w:t>
+        <w:t xml:space="preserve">Управление уровнем сервисов: согласование с </w:t>
+      </w:r>
+      <w:proofErr w:type="spellStart"/>
+      <w:r>
+        <w:t>бизнес-подразделениями</w:t>
+      </w:r>
+      <w:proofErr w:type="spellEnd"/>
+      <w:r>
+        <w:t xml:space="preserve"> – пользователями </w:t>
+      </w:r>
+      <w:proofErr w:type="spellStart"/>
+      <w:r>
+        <w:t>ИТ-услуг</w:t>
+      </w:r>
+      <w:proofErr w:type="spellEnd"/>
+      <w:r>
+        <w:t xml:space="preserve"> – перечня и качества предоставляемых сервисов (уровня </w:t>
+      </w:r>
+      <w:proofErr w:type="spellStart"/>
+      <w:r>
+        <w:t>ИТ-сервисов</w:t>
+      </w:r>
+      <w:proofErr w:type="spellEnd"/>
+      <w:r>
+        <w:t>)</w:t>
       </w:r>
     </w:p>
     <w:p>
@@ -2215,9 +2682,14 @@
       <w:bookmarkStart w:id="5" w:name="_Toc440378994"/>
       <w:r>
         <w:lastRenderedPageBreak/>
-        <w:t>Обзор программ для решения задач по управлению ИТ-сервисами</w:t>
+        <w:t xml:space="preserve">Обзор программ для решения задач по управлению </w:t>
+      </w:r>
+      <w:proofErr w:type="spellStart"/>
+      <w:r>
+        <w:t>ИТ-сервисами</w:t>
       </w:r>
       <w:bookmarkEnd w:id="5"/>
+      <w:proofErr w:type="spellEnd"/>
     </w:p>
     <w:p/>
     <w:p>
@@ -2225,7 +2697,21 @@
         <w:t xml:space="preserve">На данный момент существует большое число </w:t>
       </w:r>
       <w:r>
-        <w:t>программных продуктов, обеспечивающих решение задач по управлению ИТ-сервисами. Вот некоторые из них:</w:t>
+        <w:t xml:space="preserve">программных продуктов, обеспечивающих </w:t>
+      </w:r>
+      <w:r>
+        <w:t>автоматизацию решения</w:t>
+      </w:r>
+      <w:r>
+        <w:t xml:space="preserve"> задач по управлению </w:t>
+      </w:r>
+      <w:proofErr w:type="spellStart"/>
+      <w:r>
+        <w:t>ИТ-сервисами</w:t>
+      </w:r>
+      <w:proofErr w:type="spellEnd"/>
+      <w:r>
+        <w:t>. Вот некоторые из них:</w:t>
       </w:r>
       <w:r>
         <w:t xml:space="preserve"> </w:t>
@@ -2234,7 +2720,7 @@
         <w:t>[</w:t>
       </w:r>
       <w:r>
-        <w:endnoteReference w:id="5"/>
+        <w:endnoteReference w:id="4"/>
       </w:r>
       <w:r>
         <w:t>]</w:t>
@@ -2249,8 +2735,21 @@
         </w:numPr>
         <w:ind w:left="0" w:firstLine="709"/>
       </w:pPr>
-      <w:r>
-        <w:t>Axios Assyst 7.5</w:t>
+      <w:proofErr w:type="spellStart"/>
+      <w:r>
+        <w:t>Axios</w:t>
+      </w:r>
+      <w:proofErr w:type="spellEnd"/>
+      <w:r>
+        <w:t xml:space="preserve"> </w:t>
+      </w:r>
+      <w:proofErr w:type="spellStart"/>
+      <w:r>
+        <w:t>Assyst</w:t>
+      </w:r>
+      <w:proofErr w:type="spellEnd"/>
+      <w:r>
+        <w:t xml:space="preserve"> 7.5</w:t>
       </w:r>
     </w:p>
     <w:p>
@@ -2263,7 +2762,23 @@
         <w:ind w:left="0" w:firstLine="709"/>
       </w:pPr>
       <w:r>
-        <w:t>BMC Remedy ITSM Suite 7.5</w:t>
+        <w:t xml:space="preserve">BMC </w:t>
+      </w:r>
+      <w:proofErr w:type="spellStart"/>
+      <w:r>
+        <w:t>Remedy</w:t>
+      </w:r>
+      <w:proofErr w:type="spellEnd"/>
+      <w:r>
+        <w:t xml:space="preserve"> ITSM </w:t>
+      </w:r>
+      <w:proofErr w:type="spellStart"/>
+      <w:r>
+        <w:t>Suite</w:t>
+      </w:r>
+      <w:proofErr w:type="spellEnd"/>
+      <w:r>
+        <w:t xml:space="preserve"> 7.5</w:t>
       </w:r>
     </w:p>
     <w:p>
@@ -2276,7 +2791,23 @@
         <w:ind w:left="0" w:firstLine="709"/>
       </w:pPr>
       <w:r>
-        <w:t>HP Service Manager 7.10</w:t>
+        <w:t xml:space="preserve">HP </w:t>
+      </w:r>
+      <w:proofErr w:type="spellStart"/>
+      <w:r>
+        <w:t>Service</w:t>
+      </w:r>
+      <w:proofErr w:type="spellEnd"/>
+      <w:r>
+        <w:t xml:space="preserve"> </w:t>
+      </w:r>
+      <w:proofErr w:type="spellStart"/>
+      <w:r>
+        <w:t>Manager</w:t>
+      </w:r>
+      <w:proofErr w:type="spellEnd"/>
+      <w:r>
+        <w:t xml:space="preserve"> 7.10</w:t>
       </w:r>
     </w:p>
     <w:p>
@@ -2289,7 +2820,23 @@
         <w:ind w:left="0" w:firstLine="709"/>
       </w:pPr>
       <w:r>
-        <w:t>OMNINET OmniTracker ITSM Center 2.0</w:t>
+        <w:t xml:space="preserve">OMNINET </w:t>
+      </w:r>
+      <w:proofErr w:type="spellStart"/>
+      <w:r>
+        <w:t>OmniTracker</w:t>
+      </w:r>
+      <w:proofErr w:type="spellEnd"/>
+      <w:r>
+        <w:t xml:space="preserve"> ITSM </w:t>
+      </w:r>
+      <w:proofErr w:type="spellStart"/>
+      <w:r>
+        <w:t>Center</w:t>
+      </w:r>
+      <w:proofErr w:type="spellEnd"/>
+      <w:r>
+        <w:t xml:space="preserve"> 2.0</w:t>
       </w:r>
     </w:p>
     <w:p>
@@ -2309,7 +2856,15 @@
         <w:t>принята подтвержденная</w:t>
       </w:r>
       <w:r>
-        <w:t xml:space="preserve"> PinkVerify </w:t>
+        <w:t xml:space="preserve"> </w:t>
+      </w:r>
+      <w:proofErr w:type="spellStart"/>
+      <w:r>
+        <w:t>PinkVerify</w:t>
+      </w:r>
+      <w:proofErr w:type="spellEnd"/>
+      <w:r>
+        <w:t xml:space="preserve"> </w:t>
       </w:r>
       <w:r>
         <w:t xml:space="preserve">перечисленных выше задач, они распространены на российском рынке, локализованы и поддерживаются на русском языке. </w:t>
@@ -2323,26 +2878,35 @@
     <w:p>
       <w:pPr>
         <w:pStyle w:val="2"/>
-        <w:rPr>
-          <w:lang w:val="en-US"/>
-        </w:rPr>
       </w:pPr>
       <w:bookmarkStart w:id="6" w:name="_Toc440378995"/>
-      <w:r>
-        <w:t>Axios Assyst 7.5</w:t>
+      <w:proofErr w:type="spellStart"/>
+      <w:r>
+        <w:t>Axios</w:t>
+      </w:r>
+      <w:proofErr w:type="spellEnd"/>
+      <w:r>
+        <w:t xml:space="preserve"> </w:t>
+      </w:r>
+      <w:proofErr w:type="spellStart"/>
+      <w:r>
+        <w:t>Assyst</w:t>
+      </w:r>
+      <w:proofErr w:type="spellEnd"/>
+      <w:r>
+        <w:t xml:space="preserve"> 7.5</w:t>
       </w:r>
       <w:bookmarkEnd w:id="6"/>
     </w:p>
-    <w:p>
-      <w:pPr>
-        <w:rPr>
-          <w:lang w:val="en-US"/>
-        </w:rPr>
-      </w:pPr>
-    </w:p>
-    <w:p>
-      <w:r>
-        <w:t>Assyst является одним из</w:t>
+    <w:p/>
+    <w:p>
+      <w:proofErr w:type="spellStart"/>
+      <w:r>
+        <w:t>Assyst</w:t>
+      </w:r>
+      <w:proofErr w:type="spellEnd"/>
+      <w:r>
+        <w:t xml:space="preserve"> является одним из</w:t>
       </w:r>
       <w:r>
         <w:t xml:space="preserve"> </w:t>
@@ -2360,7 +2924,23 @@
         <w:t xml:space="preserve"> </w:t>
       </w:r>
       <w:r>
-        <w:t>ITIL. Компания Axios systems, разработчик данного продукта, специализируется именно на</w:t>
+        <w:t xml:space="preserve">ITIL. Компания </w:t>
+      </w:r>
+      <w:proofErr w:type="spellStart"/>
+      <w:r>
+        <w:t>Axios</w:t>
+      </w:r>
+      <w:proofErr w:type="spellEnd"/>
+      <w:r>
+        <w:t xml:space="preserve"> </w:t>
+      </w:r>
+      <w:proofErr w:type="spellStart"/>
+      <w:r>
+        <w:t>systems</w:t>
+      </w:r>
+      <w:proofErr w:type="spellEnd"/>
+      <w:r>
+        <w:t>, разработчик данного продукта, специализируется именно на</w:t>
       </w:r>
       <w:r>
         <w:t xml:space="preserve"> </w:t>
@@ -2389,13 +2969,29 @@
     </w:p>
     <w:p>
       <w:r>
-        <w:t>Текущая версия 7.5 продукта Assyst была выпущена в 2007</w:t>
-      </w:r>
-      <w:r>
-        <w:t xml:space="preserve"> </w:t>
-      </w:r>
-      <w:r>
-        <w:t>году. Данная версия получила сертификацию PinkVerify по 12</w:t>
+        <w:t xml:space="preserve">Текущая версия 7.5 продукта </w:t>
+      </w:r>
+      <w:proofErr w:type="spellStart"/>
+      <w:r>
+        <w:t>Assyst</w:t>
+      </w:r>
+      <w:proofErr w:type="spellEnd"/>
+      <w:r>
+        <w:t xml:space="preserve"> была выпущена в 2007</w:t>
+      </w:r>
+      <w:r>
+        <w:t xml:space="preserve"> </w:t>
+      </w:r>
+      <w:r>
+        <w:t xml:space="preserve">году. Данная версия получила сертификацию </w:t>
+      </w:r>
+      <w:proofErr w:type="spellStart"/>
+      <w:r>
+        <w:t>PinkVerify</w:t>
+      </w:r>
+      <w:proofErr w:type="spellEnd"/>
+      <w:r>
+        <w:t xml:space="preserve"> по 12</w:t>
       </w:r>
       <w:r>
         <w:t xml:space="preserve"> </w:t>
@@ -2412,7 +3008,15 @@
     </w:p>
     <w:p>
       <w:r>
-        <w:t>Данный продукт позиционируется компанией Axios как коробочное решение, содержащее в</w:t>
+        <w:t xml:space="preserve">Данный продукт позиционируется компанией </w:t>
+      </w:r>
+      <w:proofErr w:type="spellStart"/>
+      <w:r>
+        <w:t>Axios</w:t>
+      </w:r>
+      <w:proofErr w:type="spellEnd"/>
+      <w:r>
+        <w:t xml:space="preserve"> как коробочное решение, содержащее в</w:t>
       </w:r>
       <w:r>
         <w:t xml:space="preserve"> </w:t>
@@ -2442,14 +3046,28 @@
         <w:t xml:space="preserve"> </w:t>
       </w:r>
       <w:r>
-        <w:t>принципе автоматизировать любые процессы, Assyst — это целиком и</w:t>
+        <w:t xml:space="preserve">принципе автоматизировать любые процессы, </w:t>
+      </w:r>
+      <w:proofErr w:type="spellStart"/>
+      <w:r>
+        <w:t>Assyst</w:t>
+      </w:r>
+      <w:proofErr w:type="spellEnd"/>
+      <w:r>
+        <w:t xml:space="preserve"> — это целиком и</w:t>
+      </w:r>
+      <w:r>
+        <w:t xml:space="preserve"> </w:t>
+      </w:r>
+      <w:r>
+        <w:t>полностью</w:t>
       </w:r>
       <w:r>
         <w:t xml:space="preserve"> </w:t>
       </w:r>
       <w:r>
         <w:lastRenderedPageBreak/>
-        <w:t>полностьюITSM-решение.</w:t>
+        <w:t>ITSM-решение.</w:t>
       </w:r>
       <w:r>
         <w:t xml:space="preserve"> </w:t>
@@ -2491,7 +3109,15 @@
         <w:ind w:left="0" w:firstLine="709"/>
       </w:pPr>
       <w:r>
-        <w:t>встроенный редактор workflow, позволяющий описать жизненный цикл стандартных изменений и</w:t>
+        <w:t xml:space="preserve">встроенный редактор </w:t>
+      </w:r>
+      <w:proofErr w:type="spellStart"/>
+      <w:r>
+        <w:t>workflow</w:t>
+      </w:r>
+      <w:proofErr w:type="spellEnd"/>
+      <w:r>
+        <w:t>, позволяющий описать жизненный цикл стандартных изменений и</w:t>
       </w:r>
       <w:r>
         <w:t xml:space="preserve"> </w:t>
@@ -2545,7 +3171,23 @@
         <w:t xml:space="preserve"> </w:t>
       </w:r>
       <w:r>
-        <w:t>том числе специализированный инструмент Impact explorer для оценки степени влияния инцидентов на</w:t>
+        <w:t xml:space="preserve">том числе специализированный инструмент </w:t>
+      </w:r>
+      <w:proofErr w:type="spellStart"/>
+      <w:r>
+        <w:t>Impact</w:t>
+      </w:r>
+      <w:proofErr w:type="spellEnd"/>
+      <w:r>
+        <w:t xml:space="preserve"> </w:t>
+      </w:r>
+      <w:proofErr w:type="spellStart"/>
+      <w:r>
+        <w:t>explorer</w:t>
+      </w:r>
+      <w:proofErr w:type="spellEnd"/>
+      <w:r>
+        <w:t xml:space="preserve"> для оценки степени влияния инцидентов на</w:t>
       </w:r>
       <w:r>
         <w:t xml:space="preserve"> </w:t>
@@ -2624,7 +3266,15 @@
         <w:t xml:space="preserve"> </w:t>
       </w:r>
       <w:r>
-        <w:t>тем, являясь продуктом, позиционируемым как конечное решение, Assyst 7.5 предлагает весьма ограниченный набор средств конфигурирования, что может быть препятствием, особенно при нетиповых внедрениях:</w:t>
+        <w:t xml:space="preserve">тем, являясь продуктом, позиционируемым как конечное решение, </w:t>
+      </w:r>
+      <w:proofErr w:type="spellStart"/>
+      <w:r>
+        <w:t>Assyst</w:t>
+      </w:r>
+      <w:proofErr w:type="spellEnd"/>
+      <w:r>
+        <w:t xml:space="preserve"> 7.5 предлагает весьма ограниченный набор средств конфигурирования, что может быть препятствием, особенно при нетиповых внедрениях:</w:t>
       </w:r>
     </w:p>
     <w:p>
@@ -2687,8 +3337,13 @@
       <w:r>
         <w:t xml:space="preserve"> </w:t>
       </w:r>
-      <w:r>
-        <w:t>бизнес-логики,</w:t>
+      <w:proofErr w:type="spellStart"/>
+      <w:r>
+        <w:t>бизнес-логики</w:t>
+      </w:r>
+      <w:proofErr w:type="spellEnd"/>
+      <w:r>
+        <w:t>,</w:t>
       </w:r>
       <w:r>
         <w:t xml:space="preserve"> </w:t>
@@ -2700,7 +3355,15 @@
     <w:p>
       <w:r>
         <w:lastRenderedPageBreak/>
-        <w:t>В российских компаниях Assyst пока не</w:t>
+        <w:t xml:space="preserve">В российских компаниях </w:t>
+      </w:r>
+      <w:proofErr w:type="spellStart"/>
+      <w:r>
+        <w:t>Assyst</w:t>
+      </w:r>
+      <w:proofErr w:type="spellEnd"/>
+      <w:r>
+        <w:t xml:space="preserve"> пока не</w:t>
       </w:r>
       <w:r>
         <w:t xml:space="preserve"> </w:t>
@@ -2821,7 +3484,23 @@
         <w:t xml:space="preserve"> </w:t>
       </w:r>
       <w:r>
-        <w:t>ли это сделать, учитывая ограниченные средства конфигурирования Axios Assyst. Сможет</w:t>
+        <w:t xml:space="preserve">ли это сделать, учитывая ограниченные средства конфигурирования </w:t>
+      </w:r>
+      <w:proofErr w:type="spellStart"/>
+      <w:r>
+        <w:t>Axios</w:t>
+      </w:r>
+      <w:proofErr w:type="spellEnd"/>
+      <w:r>
+        <w:t xml:space="preserve"> </w:t>
+      </w:r>
+      <w:proofErr w:type="spellStart"/>
+      <w:r>
+        <w:t>Assyst</w:t>
+      </w:r>
+      <w:proofErr w:type="spellEnd"/>
+      <w:r>
+        <w:t>. Сможет</w:t>
       </w:r>
       <w:r>
         <w:t xml:space="preserve"> </w:t>
@@ -2876,7 +3555,15 @@
         <w:ind w:left="0" w:firstLine="709"/>
       </w:pPr>
       <w:r>
-        <w:t>удобный графический редактор workflow для типовых запросов и</w:t>
+        <w:t xml:space="preserve">удобный графический редактор </w:t>
+      </w:r>
+      <w:proofErr w:type="spellStart"/>
+      <w:r>
+        <w:t>workflow</w:t>
+      </w:r>
+      <w:proofErr w:type="spellEnd"/>
+      <w:r>
+        <w:t xml:space="preserve"> для типовых запросов и</w:t>
       </w:r>
       <w:r>
         <w:t xml:space="preserve"> </w:t>
@@ -2951,7 +3638,23 @@
       </w:pPr>
       <w:bookmarkStart w:id="7" w:name="_Toc440378996"/>
       <w:r>
-        <w:t>BMC Remedy ITSM Suite 7.5</w:t>
+        <w:t xml:space="preserve">BMC </w:t>
+      </w:r>
+      <w:proofErr w:type="spellStart"/>
+      <w:r>
+        <w:t>Remedy</w:t>
+      </w:r>
+      <w:proofErr w:type="spellEnd"/>
+      <w:r>
+        <w:t xml:space="preserve"> ITSM </w:t>
+      </w:r>
+      <w:proofErr w:type="spellStart"/>
+      <w:r>
+        <w:t>Suite</w:t>
+      </w:r>
+      <w:proofErr w:type="spellEnd"/>
+      <w:r>
+        <w:t xml:space="preserve"> 7.5</w:t>
       </w:r>
       <w:bookmarkEnd w:id="7"/>
     </w:p>
@@ -2970,7 +3673,39 @@
         <w:t xml:space="preserve"> </w:t>
       </w:r>
       <w:r>
-        <w:t>базе Remedy Action Request System, представляющей собой универсальную платформу для построения различных workflow-приложений, что позволяет в</w:t>
+        <w:t xml:space="preserve">базе </w:t>
+      </w:r>
+      <w:proofErr w:type="spellStart"/>
+      <w:r>
+        <w:t>Remedy</w:t>
+      </w:r>
+      <w:proofErr w:type="spellEnd"/>
+      <w:r>
+        <w:t xml:space="preserve"> </w:t>
+      </w:r>
+      <w:proofErr w:type="spellStart"/>
+      <w:r>
+        <w:t>Action</w:t>
+      </w:r>
+      <w:proofErr w:type="spellEnd"/>
+      <w:r>
+        <w:t xml:space="preserve"> </w:t>
+      </w:r>
+      <w:proofErr w:type="spellStart"/>
+      <w:r>
+        <w:t>Request</w:t>
+      </w:r>
+      <w:proofErr w:type="spellEnd"/>
+      <w:r>
+        <w:t xml:space="preserve"> </w:t>
+      </w:r>
+      <w:proofErr w:type="spellStart"/>
+      <w:r>
+        <w:t>System</w:t>
+      </w:r>
+      <w:proofErr w:type="spellEnd"/>
+      <w:r>
+        <w:t>, представляющей собой универсальную платформу для построения различных workflow-приложений, что позволяет в</w:t>
       </w:r>
       <w:r>
         <w:t xml:space="preserve"> </w:t>
@@ -2982,13 +3717,26 @@
         <w:t xml:space="preserve"> </w:t>
       </w:r>
       <w:r>
-        <w:t>дорабатывать готовый функционал продукта Remedy ITSM</w:t>
-      </w:r>
-      <w:r>
-        <w:t xml:space="preserve"> </w:t>
-      </w:r>
-      <w:r>
-        <w:t>Suite.</w:t>
+        <w:t xml:space="preserve">дорабатывать готовый функционал продукта </w:t>
+      </w:r>
+      <w:proofErr w:type="spellStart"/>
+      <w:r>
+        <w:t>Remedy</w:t>
+      </w:r>
+      <w:proofErr w:type="spellEnd"/>
+      <w:r>
+        <w:t xml:space="preserve"> ITSM</w:t>
+      </w:r>
+      <w:r>
+        <w:t xml:space="preserve"> </w:t>
+      </w:r>
+      <w:proofErr w:type="spellStart"/>
+      <w:r>
+        <w:t>Suite</w:t>
+      </w:r>
+      <w:proofErr w:type="spellEnd"/>
+      <w:r>
+        <w:t>.</w:t>
       </w:r>
     </w:p>
     <w:p>
@@ -3013,7 +3761,15 @@
         <w:ind w:left="0" w:firstLine="709"/>
       </w:pPr>
       <w:r>
-        <w:t>BMC Atrium CMDB (универсальное и</w:t>
+        <w:t xml:space="preserve">BMC </w:t>
+      </w:r>
+      <w:proofErr w:type="spellStart"/>
+      <w:r>
+        <w:t>Atrium</w:t>
+      </w:r>
+      <w:proofErr w:type="spellEnd"/>
+      <w:r>
+        <w:t xml:space="preserve"> CMDB (универсальное и</w:t>
       </w:r>
       <w:r>
         <w:t xml:space="preserve"> </w:t>
@@ -3032,7 +3788,31 @@
         <w:ind w:left="0" w:firstLine="709"/>
       </w:pPr>
       <w:r>
-        <w:t>BMC Remedy Service Desk (автоматизация процессов управления инцидентами, запросами пользователей и</w:t>
+        <w:t xml:space="preserve">BMC </w:t>
+      </w:r>
+      <w:proofErr w:type="spellStart"/>
+      <w:r>
+        <w:t>Remedy</w:t>
+      </w:r>
+      <w:proofErr w:type="spellEnd"/>
+      <w:r>
+        <w:t xml:space="preserve"> </w:t>
+      </w:r>
+      <w:proofErr w:type="spellStart"/>
+      <w:r>
+        <w:t>Service</w:t>
+      </w:r>
+      <w:proofErr w:type="spellEnd"/>
+      <w:r>
+        <w:t xml:space="preserve"> </w:t>
+      </w:r>
+      <w:proofErr w:type="spellStart"/>
+      <w:r>
+        <w:t>Desk</w:t>
+      </w:r>
+      <w:proofErr w:type="spellEnd"/>
+      <w:r>
+        <w:t xml:space="preserve"> (автоматизация процессов управления инцидентами, запросами пользователей и</w:t>
       </w:r>
       <w:r>
         <w:t xml:space="preserve"> </w:t>
@@ -3051,7 +3831,23 @@
         <w:ind w:left="0" w:firstLine="709"/>
       </w:pPr>
       <w:r>
-        <w:t>BMC Change Management (управление изменениями и</w:t>
+        <w:t xml:space="preserve">BMC </w:t>
+      </w:r>
+      <w:proofErr w:type="spellStart"/>
+      <w:r>
+        <w:t>Change</w:t>
+      </w:r>
+      <w:proofErr w:type="spellEnd"/>
+      <w:r>
+        <w:t xml:space="preserve"> </w:t>
+      </w:r>
+      <w:proofErr w:type="spellStart"/>
+      <w:r>
+        <w:t>Management</w:t>
+      </w:r>
+      <w:proofErr w:type="spellEnd"/>
+      <w:r>
+        <w:t xml:space="preserve"> (управление изменениями и</w:t>
       </w:r>
       <w:r>
         <w:t xml:space="preserve"> </w:t>
@@ -3070,7 +3866,23 @@
         <w:ind w:left="0" w:firstLine="709"/>
       </w:pPr>
       <w:r>
-        <w:t>BMC Asset Management (управление активами и</w:t>
+        <w:t xml:space="preserve">BMC </w:t>
+      </w:r>
+      <w:proofErr w:type="spellStart"/>
+      <w:r>
+        <w:t>Asset</w:t>
+      </w:r>
+      <w:proofErr w:type="spellEnd"/>
+      <w:r>
+        <w:t xml:space="preserve"> </w:t>
+      </w:r>
+      <w:proofErr w:type="spellStart"/>
+      <w:r>
+        <w:t>Management</w:t>
+      </w:r>
+      <w:proofErr w:type="spellEnd"/>
+      <w:r>
+        <w:t xml:space="preserve"> (управление активами и</w:t>
       </w:r>
       <w:r>
         <w:t xml:space="preserve"> </w:t>
@@ -3089,12 +3901,60 @@
         <w:ind w:left="0" w:firstLine="709"/>
       </w:pPr>
       <w:r>
-        <w:t>BMC Service Level Management (управление уровнем сервисов)</w:t>
-      </w:r>
-    </w:p>
-    <w:p>
-      <w:r>
-        <w:t>Продукт Remedy ITSM Suite версии 7.5 обладает сертификацией PinkVerify по 11</w:t>
+        <w:t xml:space="preserve">BMC </w:t>
+      </w:r>
+      <w:proofErr w:type="spellStart"/>
+      <w:r>
+        <w:t>Service</w:t>
+      </w:r>
+      <w:proofErr w:type="spellEnd"/>
+      <w:r>
+        <w:t xml:space="preserve"> </w:t>
+      </w:r>
+      <w:proofErr w:type="spellStart"/>
+      <w:r>
+        <w:t>Level</w:t>
+      </w:r>
+      <w:proofErr w:type="spellEnd"/>
+      <w:r>
+        <w:t xml:space="preserve"> </w:t>
+      </w:r>
+      <w:proofErr w:type="spellStart"/>
+      <w:r>
+        <w:t>Management</w:t>
+      </w:r>
+      <w:proofErr w:type="spellEnd"/>
+      <w:r>
+        <w:t xml:space="preserve"> (управление уровнем сервисов)</w:t>
+      </w:r>
+    </w:p>
+    <w:p>
+      <w:r>
+        <w:t xml:space="preserve">Продукт </w:t>
+      </w:r>
+      <w:proofErr w:type="spellStart"/>
+      <w:r>
+        <w:t>Remedy</w:t>
+      </w:r>
+      <w:proofErr w:type="spellEnd"/>
+      <w:r>
+        <w:t xml:space="preserve"> ITSM </w:t>
+      </w:r>
+      <w:proofErr w:type="spellStart"/>
+      <w:r>
+        <w:t>Suite</w:t>
+      </w:r>
+      <w:proofErr w:type="spellEnd"/>
+      <w:r>
+        <w:t xml:space="preserve"> версии 7.5 обладает сертификацией </w:t>
+      </w:r>
+      <w:proofErr w:type="spellStart"/>
+      <w:r>
+        <w:t>PinkVerify</w:t>
+      </w:r>
+      <w:proofErr w:type="spellEnd"/>
+      <w:r>
+        <w:t xml:space="preserve"> по 11</w:t>
       </w:r>
       <w:r>
         <w:t xml:space="preserve"> </w:t>
@@ -3143,8 +4003,13 @@
       <w:r>
         <w:t xml:space="preserve"> </w:t>
       </w:r>
-      <w:r>
-        <w:t>бизнес-логики,</w:t>
+      <w:proofErr w:type="spellStart"/>
+      <w:r>
+        <w:t>бизнес-логики</w:t>
+      </w:r>
+      <w:proofErr w:type="spellEnd"/>
+      <w:r>
+        <w:t>,</w:t>
       </w:r>
       <w:r>
         <w:t xml:space="preserve"> </w:t>
@@ -3169,13 +4034,21 @@
         <w:ind w:left="0" w:firstLine="709"/>
       </w:pPr>
       <w:r>
-        <w:t>отличная масштабируемость. Единственный из</w:t>
-      </w:r>
-      <w:r>
-        <w:t xml:space="preserve"> </w:t>
-      </w:r>
-      <w:r>
-        <w:t>известных мне ITSM-продуктов, обеспечивающий возможность инсталляций с</w:t>
+        <w:t xml:space="preserve">отличная </w:t>
+      </w:r>
+      <w:proofErr w:type="spellStart"/>
+      <w:r>
+        <w:t>масштабируемость</w:t>
+      </w:r>
+      <w:proofErr w:type="spellEnd"/>
+      <w:r>
+        <w:t>. Единственный из</w:t>
+      </w:r>
+      <w:r>
+        <w:t xml:space="preserve"> </w:t>
+      </w:r>
+      <w:r>
+        <w:t>известных ITSM-продуктов, обеспечивающий возможность инсталляций с</w:t>
       </w:r>
       <w:r>
         <w:t xml:space="preserve"> </w:t>
@@ -3187,7 +4060,39 @@
         <w:t xml:space="preserve"> </w:t>
       </w:r>
       <w:r>
-        <w:t>заданными правилами синхронизации данных (BMC Remedy Distributed Server Option)</w:t>
+        <w:t xml:space="preserve">заданными правилами синхронизации данных (BMC </w:t>
+      </w:r>
+      <w:proofErr w:type="spellStart"/>
+      <w:r>
+        <w:t>Remedy</w:t>
+      </w:r>
+      <w:proofErr w:type="spellEnd"/>
+      <w:r>
+        <w:t xml:space="preserve"> </w:t>
+      </w:r>
+      <w:proofErr w:type="spellStart"/>
+      <w:r>
+        <w:t>Distributed</w:t>
+      </w:r>
+      <w:proofErr w:type="spellEnd"/>
+      <w:r>
+        <w:t xml:space="preserve"> </w:t>
+      </w:r>
+      <w:proofErr w:type="spellStart"/>
+      <w:r>
+        <w:t>Server</w:t>
+      </w:r>
+      <w:proofErr w:type="spellEnd"/>
+      <w:r>
+        <w:t xml:space="preserve"> </w:t>
+      </w:r>
+      <w:proofErr w:type="spellStart"/>
+      <w:r>
+        <w:t>Option</w:t>
+      </w:r>
+      <w:proofErr w:type="spellEnd"/>
+      <w:r>
+        <w:t>)</w:t>
       </w:r>
     </w:p>
     <w:p>
@@ -3231,31 +4136,55 @@
         <w:ind w:left="0" w:firstLine="709"/>
       </w:pPr>
       <w:r>
+        <w:t>развитый web-интерфейс, идентичный по функционалу</w:t>
+      </w:r>
+      <w:r>
+        <w:t xml:space="preserve"> </w:t>
+      </w:r>
+      <w:r>
+        <w:t>windows-клиенту</w:t>
+      </w:r>
+    </w:p>
+    <w:p>
+      <w:r>
         <w:lastRenderedPageBreak/>
-        <w:t>развитый web-интерфейс, идентичный по функционалу</w:t>
-      </w:r>
-      <w:r>
-        <w:t xml:space="preserve"> </w:t>
-      </w:r>
-      <w:r>
-        <w:t>windows-клиенту</w:t>
-      </w:r>
-    </w:p>
-    <w:p>
-      <w:r>
         <w:t>Вместе с</w:t>
       </w:r>
       <w:r>
         <w:t xml:space="preserve"> </w:t>
       </w:r>
       <w:r>
-        <w:t>тем, архитектура платформы Remedy ARS (например, отсутствие системных механизмов по обеспечению связей между объектами, отсутствие встроенного языка программирования, разнообразие плагинов сторонних производителей, необходимых для выполнения ряда базовых функций) и</w:t>
-      </w:r>
-      <w:r>
-        <w:t xml:space="preserve"> </w:t>
-      </w:r>
-      <w:r>
-        <w:t>обширный готовый функционал ITSM Suite предъявляют очень серьезные требования к</w:t>
+        <w:t xml:space="preserve">тем, архитектура платформы </w:t>
+      </w:r>
+      <w:proofErr w:type="spellStart"/>
+      <w:r>
+        <w:t>Remedy</w:t>
+      </w:r>
+      <w:proofErr w:type="spellEnd"/>
+      <w:r>
+        <w:t xml:space="preserve"> ARS (например, отсутствие системных механизмов по обеспечению связей между объектами, отсутствие встроенного языка программирования, разнообразие </w:t>
+      </w:r>
+      <w:proofErr w:type="spellStart"/>
+      <w:r>
+        <w:t>плагинов</w:t>
+      </w:r>
+      <w:proofErr w:type="spellEnd"/>
+      <w:r>
+        <w:t xml:space="preserve"> сторонних производителей, необходимых для выполнения ряда базовых функций) и</w:t>
+      </w:r>
+      <w:r>
+        <w:t xml:space="preserve"> </w:t>
+      </w:r>
+      <w:r>
+        <w:t xml:space="preserve">обширный готовый функционал ITSM </w:t>
+      </w:r>
+      <w:proofErr w:type="spellStart"/>
+      <w:r>
+        <w:t>Suite</w:t>
+      </w:r>
+      <w:proofErr w:type="spellEnd"/>
+      <w:r>
+        <w:t xml:space="preserve"> предъявляют очень серьезные требования к</w:t>
       </w:r>
       <w:r>
         <w:t xml:space="preserve"> </w:t>
@@ -3308,7 +4237,15 @@
         <w:t xml:space="preserve"> </w:t>
       </w:r>
       <w:r>
-        <w:t xml:space="preserve">миграции, если сохранение существующих решений требует переработки готового функционала ITSM Suite. </w:t>
+        <w:t xml:space="preserve">миграции, если сохранение существующих решений требует переработки готового функционала ITSM </w:t>
+      </w:r>
+      <w:proofErr w:type="spellStart"/>
+      <w:r>
+        <w:t>Suite</w:t>
+      </w:r>
+      <w:proofErr w:type="spellEnd"/>
+      <w:r>
+        <w:t xml:space="preserve">. </w:t>
       </w:r>
     </w:p>
     <w:p>
@@ -3325,8 +4262,21 @@
         <w:t xml:space="preserve"> </w:t>
       </w:r>
       <w:r>
-        <w:t>архитектуры, является оправданным выбором прежде всего для крупных (сотни ИТ-специалистов, одновременно работающихс</w:t>
-      </w:r>
+        <w:t xml:space="preserve">архитектуры, является оправданным выбором прежде всего для крупных (сотни </w:t>
+      </w:r>
+      <w:proofErr w:type="spellStart"/>
+      <w:r>
+        <w:t>ИТ-специалистов</w:t>
+      </w:r>
+      <w:proofErr w:type="spellEnd"/>
+      <w:r>
+        <w:t xml:space="preserve">, одновременно </w:t>
+      </w:r>
+      <w:proofErr w:type="spellStart"/>
+      <w:r>
+        <w:t>работающихс</w:t>
+      </w:r>
+      <w:proofErr w:type="spellEnd"/>
       <w:r>
         <w:t xml:space="preserve"> </w:t>
       </w:r>
@@ -3387,8 +4337,13 @@
         <w:ind w:left="0" w:firstLine="709"/>
       </w:pPr>
       <w:r>
-        <w:t>отличная масштабируемость</w:t>
-      </w:r>
+        <w:t xml:space="preserve">отличная </w:t>
+      </w:r>
+      <w:proofErr w:type="spellStart"/>
+      <w:r>
+        <w:t>масштабируемость</w:t>
+      </w:r>
+      <w:proofErr w:type="spellEnd"/>
     </w:p>
     <w:p>
       <w:pPr>
@@ -3437,7 +4392,6 @@
         <w:ind w:left="0" w:firstLine="709"/>
       </w:pPr>
       <w:r>
-        <w:lastRenderedPageBreak/>
         <w:t>высокая стоимость сопровождения (необходимость в</w:t>
       </w:r>
       <w:r>
@@ -3461,54 +4415,55 @@
     </w:p>
     <w:p>
       <w:pPr>
-        <w:pStyle w:val="ab"/>
-        <w:numPr>
-          <w:ilvl w:val="0"/>
-          <w:numId w:val="5"/>
-        </w:numPr>
-        <w:ind w:left="0" w:firstLine="709"/>
-      </w:pPr>
-      <w:r>
-        <w:t>сложности с</w:t>
-      </w:r>
-      <w:r>
-        <w:t xml:space="preserve"> </w:t>
-      </w:r>
-      <w:r>
-        <w:t>обновлением до</w:t>
-      </w:r>
-      <w:r>
-        <w:t xml:space="preserve"> </w:t>
-      </w:r>
-      <w:r>
-        <w:t>последующих версий в</w:t>
-      </w:r>
-      <w:r>
-        <w:t xml:space="preserve"> </w:t>
-      </w:r>
-      <w:r>
-        <w:t>случае серьезной доработки внедренного решения</w:t>
-      </w:r>
-    </w:p>
-    <w:p>
-      <w:pPr>
         <w:pStyle w:val="2"/>
       </w:pPr>
+      <w:bookmarkStart w:id="8" w:name="_Toc440378997"/>
     </w:p>
     <w:p>
       <w:pPr>
         <w:pStyle w:val="2"/>
       </w:pPr>
-      <w:bookmarkStart w:id="8" w:name="_Toc440378997"/>
-      <w:r>
-        <w:t>HP Service Manager 7.10</w:t>
+      <w:r>
+        <w:t xml:space="preserve">HP </w:t>
+      </w:r>
+      <w:proofErr w:type="spellStart"/>
+      <w:r>
+        <w:t>Service</w:t>
+      </w:r>
+      <w:proofErr w:type="spellEnd"/>
+      <w:r>
+        <w:t xml:space="preserve"> </w:t>
+      </w:r>
+      <w:proofErr w:type="spellStart"/>
+      <w:r>
+        <w:t>Manager</w:t>
+      </w:r>
+      <w:proofErr w:type="spellEnd"/>
+      <w:r>
+        <w:t xml:space="preserve"> 7.10</w:t>
       </w:r>
       <w:bookmarkEnd w:id="8"/>
     </w:p>
     <w:p/>
     <w:p>
       <w:r>
-        <w:t>История продукта Service Manager начинается вне стен компании HP. Данный продукт был создан и</w:t>
+        <w:t xml:space="preserve">История продукта </w:t>
+      </w:r>
+      <w:proofErr w:type="spellStart"/>
+      <w:r>
+        <w:t>Service</w:t>
+      </w:r>
+      <w:proofErr w:type="spellEnd"/>
+      <w:r>
+        <w:t xml:space="preserve"> </w:t>
+      </w:r>
+      <w:proofErr w:type="spellStart"/>
+      <w:r>
+        <w:t>Manager</w:t>
+      </w:r>
+      <w:proofErr w:type="spellEnd"/>
+      <w:r>
+        <w:t xml:space="preserve"> начинается вне стен компании HP. Данный продукт был создан и</w:t>
       </w:r>
       <w:r>
         <w:t xml:space="preserve"> </w:t>
@@ -3520,19 +4475,59 @@
         <w:t xml:space="preserve"> </w:t>
       </w:r>
       <w:r>
-        <w:t>компании Peregrine. Назывался он</w:t>
-      </w:r>
-      <w:r>
-        <w:t xml:space="preserve"> </w:t>
-      </w:r>
-      <w:r>
-        <w:t>тогда Peregrine Service Center. В</w:t>
-      </w:r>
-      <w:r>
-        <w:t xml:space="preserve"> </w:t>
-      </w:r>
-      <w:r>
-        <w:t>2006 году HP купил компанию Peregrine и в</w:t>
+        <w:t xml:space="preserve">компании </w:t>
+      </w:r>
+      <w:proofErr w:type="spellStart"/>
+      <w:r>
+        <w:t>Peregrine</w:t>
+      </w:r>
+      <w:proofErr w:type="spellEnd"/>
+      <w:r>
+        <w:t>. Назывался он</w:t>
+      </w:r>
+      <w:r>
+        <w:t xml:space="preserve"> </w:t>
+      </w:r>
+      <w:r>
+        <w:t xml:space="preserve">тогда </w:t>
+      </w:r>
+      <w:proofErr w:type="spellStart"/>
+      <w:r>
+        <w:t>Peregrine</w:t>
+      </w:r>
+      <w:proofErr w:type="spellEnd"/>
+      <w:r>
+        <w:t xml:space="preserve"> </w:t>
+      </w:r>
+      <w:proofErr w:type="spellStart"/>
+      <w:r>
+        <w:t>Service</w:t>
+      </w:r>
+      <w:proofErr w:type="spellEnd"/>
+      <w:r>
+        <w:t xml:space="preserve"> </w:t>
+      </w:r>
+      <w:proofErr w:type="spellStart"/>
+      <w:r>
+        <w:t>Center</w:t>
+      </w:r>
+      <w:proofErr w:type="spellEnd"/>
+      <w:r>
+        <w:t>. В</w:t>
+      </w:r>
+      <w:r>
+        <w:t xml:space="preserve"> </w:t>
+      </w:r>
+      <w:r>
+        <w:t xml:space="preserve">2006 году HP купил компанию </w:t>
+      </w:r>
+      <w:proofErr w:type="spellStart"/>
+      <w:r>
+        <w:t>Peregrine</w:t>
+      </w:r>
+      <w:proofErr w:type="spellEnd"/>
+      <w:r>
+        <w:t xml:space="preserve"> и в</w:t>
       </w:r>
       <w:r>
         <w:t xml:space="preserve"> </w:t>
@@ -3544,13 +4539,77 @@
         <w:t xml:space="preserve"> </w:t>
       </w:r>
       <w:r>
-        <w:t>появился сначала HP Service Center 6.2, затем HP Service Manager 7.0 и, наконец, текущая версия — HP Service Manager 7.10 (любопытно, что в 2002</w:t>
-      </w:r>
-      <w:r>
-        <w:t xml:space="preserve"> </w:t>
-      </w:r>
-      <w:r>
-        <w:t>году компания Remedy была приобретена компанией Peregrine, а</w:t>
+        <w:t xml:space="preserve">появился сначала HP </w:t>
+      </w:r>
+      <w:proofErr w:type="spellStart"/>
+      <w:r>
+        <w:t>Service</w:t>
+      </w:r>
+      <w:proofErr w:type="spellEnd"/>
+      <w:r>
+        <w:t xml:space="preserve"> </w:t>
+      </w:r>
+      <w:proofErr w:type="spellStart"/>
+      <w:r>
+        <w:t>Center</w:t>
+      </w:r>
+      <w:proofErr w:type="spellEnd"/>
+      <w:r>
+        <w:t xml:space="preserve"> 6.2, затем HP </w:t>
+      </w:r>
+      <w:proofErr w:type="spellStart"/>
+      <w:r>
+        <w:t>Service</w:t>
+      </w:r>
+      <w:proofErr w:type="spellEnd"/>
+      <w:r>
+        <w:t xml:space="preserve"> </w:t>
+      </w:r>
+      <w:proofErr w:type="spellStart"/>
+      <w:r>
+        <w:t>Manager</w:t>
+      </w:r>
+      <w:proofErr w:type="spellEnd"/>
+      <w:r>
+        <w:t xml:space="preserve"> 7.0 и, наконец, текущая версия — HP </w:t>
+      </w:r>
+      <w:proofErr w:type="spellStart"/>
+      <w:r>
+        <w:t>Service</w:t>
+      </w:r>
+      <w:proofErr w:type="spellEnd"/>
+      <w:r>
+        <w:t xml:space="preserve"> </w:t>
+      </w:r>
+      <w:proofErr w:type="spellStart"/>
+      <w:r>
+        <w:t>Manager</w:t>
+      </w:r>
+      <w:proofErr w:type="spellEnd"/>
+      <w:r>
+        <w:t xml:space="preserve"> 7.10 (любопытно, что в 2002</w:t>
+      </w:r>
+      <w:r>
+        <w:t xml:space="preserve"> </w:t>
+      </w:r>
+      <w:r>
+        <w:t xml:space="preserve">году компания </w:t>
+      </w:r>
+      <w:proofErr w:type="spellStart"/>
+      <w:r>
+        <w:t>Remedy</w:t>
+      </w:r>
+      <w:proofErr w:type="spellEnd"/>
+      <w:r>
+        <w:t xml:space="preserve"> была приобретена компанией </w:t>
+      </w:r>
+      <w:proofErr w:type="spellStart"/>
+      <w:r>
+        <w:t>Peregrine</w:t>
+      </w:r>
+      <w:proofErr w:type="spellEnd"/>
+      <w:r>
+        <w:t>, а</w:t>
       </w:r>
       <w:r>
         <w:t xml:space="preserve"> </w:t>
@@ -3562,12 +4621,52 @@
         <w:t xml:space="preserve"> </w:t>
       </w:r>
       <w:r>
-        <w:t>современных продуктов BMC Remedy ITSM Suite и HP Service Manager есть общие исторические корни).</w:t>
-      </w:r>
-    </w:p>
-    <w:p>
-      <w:r>
-        <w:t>Продукт обладает развитым готовым функционалом. Версия 7.10 получила сертификацию PinkVerify по 11</w:t>
+        <w:t xml:space="preserve">современных продуктов BMC </w:t>
+      </w:r>
+      <w:proofErr w:type="spellStart"/>
+      <w:r>
+        <w:t>Remedy</w:t>
+      </w:r>
+      <w:proofErr w:type="spellEnd"/>
+      <w:r>
+        <w:t xml:space="preserve"> ITSM </w:t>
+      </w:r>
+      <w:proofErr w:type="spellStart"/>
+      <w:r>
+        <w:t>Suite</w:t>
+      </w:r>
+      <w:proofErr w:type="spellEnd"/>
+      <w:r>
+        <w:t xml:space="preserve"> и HP </w:t>
+      </w:r>
+      <w:proofErr w:type="spellStart"/>
+      <w:r>
+        <w:t>Service</w:t>
+      </w:r>
+      <w:proofErr w:type="spellEnd"/>
+      <w:r>
+        <w:t xml:space="preserve"> </w:t>
+      </w:r>
+      <w:proofErr w:type="spellStart"/>
+      <w:r>
+        <w:t>Manager</w:t>
+      </w:r>
+      <w:proofErr w:type="spellEnd"/>
+      <w:r>
+        <w:t xml:space="preserve"> есть общие исторические корни).</w:t>
+      </w:r>
+    </w:p>
+    <w:p>
+      <w:r>
+        <w:t xml:space="preserve">Продукт обладает развитым готовым функционалом. Версия 7.10 получила сертификацию </w:t>
+      </w:r>
+      <w:proofErr w:type="spellStart"/>
+      <w:r>
+        <w:t>PinkVerify</w:t>
+      </w:r>
+      <w:proofErr w:type="spellEnd"/>
+      <w:r>
+        <w:t xml:space="preserve"> по 11</w:t>
       </w:r>
       <w:r>
         <w:t xml:space="preserve"> </w:t>
@@ -3592,7 +4691,23 @@
         <w:t xml:space="preserve"> </w:t>
       </w:r>
       <w:r>
-        <w:t>для Remedy ITSM Suite, развитая модель данных</w:t>
+        <w:t xml:space="preserve">для </w:t>
+      </w:r>
+      <w:proofErr w:type="spellStart"/>
+      <w:r>
+        <w:t>Remedy</w:t>
+      </w:r>
+      <w:proofErr w:type="spellEnd"/>
+      <w:r>
+        <w:t xml:space="preserve"> ITSM </w:t>
+      </w:r>
+      <w:proofErr w:type="spellStart"/>
+      <w:r>
+        <w:t>Suite</w:t>
+      </w:r>
+      <w:proofErr w:type="spellEnd"/>
+      <w:r>
+        <w:t>, развитая модель данных</w:t>
       </w:r>
       <w:r>
         <w:t xml:space="preserve"> </w:t>
@@ -3660,7 +4775,15 @@
         <w:t xml:space="preserve"> </w:t>
       </w:r>
       <w:r>
-        <w:t>матриц RACI (однако документация Remedy мне кажется более полной и</w:t>
+        <w:t xml:space="preserve">матриц RACI (однако документация </w:t>
+      </w:r>
+      <w:proofErr w:type="spellStart"/>
+      <w:r>
+        <w:t>Remedy</w:t>
+      </w:r>
+      <w:proofErr w:type="spellEnd"/>
+      <w:r>
+        <w:t xml:space="preserve"> мне кажется более полной и</w:t>
       </w:r>
       <w:r>
         <w:t xml:space="preserve"> </w:t>
@@ -3679,7 +4802,6 @@
         <w:ind w:left="0" w:firstLine="709"/>
       </w:pPr>
       <w:r>
-        <w:lastRenderedPageBreak/>
         <w:t>развитый web-интерфейс</w:t>
       </w:r>
     </w:p>
@@ -3699,11 +4821,52 @@
         <w:t xml:space="preserve"> </w:t>
       </w:r>
       <w:r>
-        <w:t>продукт HP OpenView Service Desk 4.5 при миграции на HP Service Manager (при соблюдении ряда условий)</w:t>
-      </w:r>
-    </w:p>
-    <w:p>
-      <w:r>
+        <w:t xml:space="preserve">продукт HP </w:t>
+      </w:r>
+      <w:proofErr w:type="spellStart"/>
+      <w:r>
+        <w:t>OpenView</w:t>
+      </w:r>
+      <w:proofErr w:type="spellEnd"/>
+      <w:r>
+        <w:t xml:space="preserve"> </w:t>
+      </w:r>
+      <w:proofErr w:type="spellStart"/>
+      <w:r>
+        <w:t>Service</w:t>
+      </w:r>
+      <w:proofErr w:type="spellEnd"/>
+      <w:r>
+        <w:t xml:space="preserve"> </w:t>
+      </w:r>
+      <w:proofErr w:type="spellStart"/>
+      <w:r>
+        <w:t>Desk</w:t>
+      </w:r>
+      <w:proofErr w:type="spellEnd"/>
+      <w:r>
+        <w:t xml:space="preserve"> 4.5 при миграции на HP </w:t>
+      </w:r>
+      <w:proofErr w:type="spellStart"/>
+      <w:r>
+        <w:t>Service</w:t>
+      </w:r>
+      <w:proofErr w:type="spellEnd"/>
+      <w:r>
+        <w:t xml:space="preserve"> </w:t>
+      </w:r>
+      <w:proofErr w:type="spellStart"/>
+      <w:r>
+        <w:t>Manager</w:t>
+      </w:r>
+      <w:proofErr w:type="spellEnd"/>
+      <w:r>
+        <w:t xml:space="preserve"> (при соблюдении ряда условий)</w:t>
+      </w:r>
+    </w:p>
+    <w:p>
+      <w:r>
+        <w:lastRenderedPageBreak/>
         <w:t>Но, как говорится, «дьявол в</w:t>
       </w:r>
       <w:r>
@@ -3722,7 +4885,23 @@
         <w:t xml:space="preserve"> </w:t>
       </w:r>
       <w:r>
-        <w:t>вашу душу дьявола при работе с HP Service Manager, достаточно.</w:t>
+        <w:t xml:space="preserve">вашу душу дьявола при работе с HP </w:t>
+      </w:r>
+      <w:proofErr w:type="spellStart"/>
+      <w:r>
+        <w:t>Service</w:t>
+      </w:r>
+      <w:proofErr w:type="spellEnd"/>
+      <w:r>
+        <w:t xml:space="preserve"> </w:t>
+      </w:r>
+      <w:proofErr w:type="spellStart"/>
+      <w:r>
+        <w:t>Manager</w:t>
+      </w:r>
+      <w:proofErr w:type="spellEnd"/>
+      <w:r>
+        <w:t>, достаточно.</w:t>
       </w:r>
     </w:p>
     <w:p>
@@ -3752,7 +4931,31 @@
         <w:t xml:space="preserve"> </w:t>
       </w:r>
       <w:r>
-        <w:t>BMC AR System, HP Service Manager не</w:t>
+        <w:t xml:space="preserve">BMC AR </w:t>
+      </w:r>
+      <w:proofErr w:type="spellStart"/>
+      <w:r>
+        <w:t>System</w:t>
+      </w:r>
+      <w:proofErr w:type="spellEnd"/>
+      <w:r>
+        <w:t xml:space="preserve">, HP </w:t>
+      </w:r>
+      <w:proofErr w:type="spellStart"/>
+      <w:r>
+        <w:t>Service</w:t>
+      </w:r>
+      <w:proofErr w:type="spellEnd"/>
+      <w:r>
+        <w:t xml:space="preserve"> </w:t>
+      </w:r>
+      <w:proofErr w:type="spellStart"/>
+      <w:r>
+        <w:t>Manager</w:t>
+      </w:r>
+      <w:proofErr w:type="spellEnd"/>
+      <w:r>
+        <w:t xml:space="preserve"> не</w:t>
       </w:r>
       <w:r>
         <w:t xml:space="preserve"> </w:t>
@@ -3819,7 +5022,23 @@
         <w:t xml:space="preserve"> </w:t>
       </w:r>
       <w:r>
-        <w:t>программный код Service Manager, инкапсулированный</w:t>
+        <w:t xml:space="preserve">программный код </w:t>
+      </w:r>
+      <w:proofErr w:type="spellStart"/>
+      <w:r>
+        <w:t>Service</w:t>
+      </w:r>
+      <w:proofErr w:type="spellEnd"/>
+      <w:r>
+        <w:t xml:space="preserve"> </w:t>
+      </w:r>
+      <w:proofErr w:type="spellStart"/>
+      <w:r>
+        <w:t>Manager</w:t>
+      </w:r>
+      <w:proofErr w:type="spellEnd"/>
+      <w:r>
+        <w:t>, инкапсулированный</w:t>
       </w:r>
       <w:r>
         <w:rPr>
@@ -4060,41 +5279,99 @@
         <w:t xml:space="preserve"> </w:t>
       </w:r>
       <w:r>
-        <w:t xml:space="preserve">же касается миграции, Service Manager 7, естественно воспринимаемый как продолжение линейки Service Desk 4.5/5.x, фактически </w:t>
+        <w:t xml:space="preserve">же касается миграции, </w:t>
+      </w:r>
+      <w:proofErr w:type="spellStart"/>
+      <w:r>
+        <w:t>Service</w:t>
+      </w:r>
+      <w:proofErr w:type="spellEnd"/>
+      <w:r>
+        <w:t xml:space="preserve"> </w:t>
+      </w:r>
+      <w:proofErr w:type="spellStart"/>
+      <w:r>
+        <w:t>Manager</w:t>
+      </w:r>
+      <w:proofErr w:type="spellEnd"/>
+      <w:r>
+        <w:t xml:space="preserve"> 7, естественно воспринимаемый как продолжение линейки </w:t>
+      </w:r>
+      <w:proofErr w:type="spellStart"/>
+      <w:r>
+        <w:t>Service</w:t>
+      </w:r>
+      <w:proofErr w:type="spellEnd"/>
+      <w:r>
+        <w:t xml:space="preserve"> </w:t>
+      </w:r>
+      <w:proofErr w:type="spellStart"/>
+      <w:r>
+        <w:t>Desk</w:t>
+      </w:r>
+      <w:proofErr w:type="spellEnd"/>
+      <w:r>
+        <w:t xml:space="preserve"> 4.5/5.x, фактически является абсолютно другим продуктом, как по процессной логике, так и по архитектуре. Как</w:t>
+      </w:r>
+      <w:r>
+        <w:t xml:space="preserve"> </w:t>
+      </w:r>
+      <w:r>
+        <w:t>уже говорилось ранее, это приводит к</w:t>
+      </w:r>
+      <w:r>
+        <w:t xml:space="preserve"> </w:t>
+      </w:r>
+      <w:r>
+        <w:t>тому, что миграция с</w:t>
+      </w:r>
+      <w:r>
+        <w:t xml:space="preserve"> </w:t>
+      </w:r>
+      <w:proofErr w:type="spellStart"/>
+      <w:r>
+        <w:t>Service</w:t>
+      </w:r>
+      <w:proofErr w:type="spellEnd"/>
+      <w:r>
+        <w:t xml:space="preserve"> </w:t>
+      </w:r>
+      <w:proofErr w:type="spellStart"/>
+      <w:r>
+        <w:t>Desk</w:t>
+      </w:r>
+      <w:proofErr w:type="spellEnd"/>
+      <w:r>
+        <w:t xml:space="preserve"> на</w:t>
+      </w:r>
+      <w:r>
+        <w:t xml:space="preserve"> </w:t>
+      </w:r>
+      <w:proofErr w:type="spellStart"/>
+      <w:r>
+        <w:t>Service</w:t>
+      </w:r>
+      <w:proofErr w:type="spellEnd"/>
+      <w:r>
+        <w:t xml:space="preserve"> </w:t>
+      </w:r>
+      <w:proofErr w:type="spellStart"/>
+      <w:r>
+        <w:t>Manager</w:t>
+      </w:r>
+      <w:proofErr w:type="spellEnd"/>
+      <w:r>
+        <w:t xml:space="preserve"> требует серьезных ресурсов и</w:t>
+      </w:r>
+      <w:r>
+        <w:t xml:space="preserve"> </w:t>
+      </w:r>
+      <w:r>
+        <w:t xml:space="preserve">переучивания </w:t>
       </w:r>
       <w:r>
         <w:lastRenderedPageBreak/>
-        <w:t>является абсолютно другим продуктом, как по процессной логике, так и по архитектуре. Как</w:t>
-      </w:r>
-      <w:r>
-        <w:t xml:space="preserve"> </w:t>
-      </w:r>
-      <w:r>
-        <w:t>уже говорилось ранее, это приводит к</w:t>
-      </w:r>
-      <w:r>
-        <w:t xml:space="preserve"> </w:t>
-      </w:r>
-      <w:r>
-        <w:t>тому, что миграция с</w:t>
-      </w:r>
-      <w:r>
-        <w:t xml:space="preserve"> </w:t>
-      </w:r>
-      <w:r>
-        <w:t>Service Desk на</w:t>
-      </w:r>
-      <w:r>
-        <w:t xml:space="preserve"> </w:t>
-      </w:r>
-      <w:r>
-        <w:t>Service Manager требует серьезных ресурсов и</w:t>
-      </w:r>
-      <w:r>
-        <w:t xml:space="preserve"> </w:t>
-      </w:r>
-      <w:r>
-        <w:t>переучивания пользователей. Для</w:t>
+        <w:t>пользователей. Для</w:t>
       </w:r>
       <w:r>
         <w:t xml:space="preserve"> </w:t>
@@ -4106,66 +5383,44 @@
         <w:t xml:space="preserve"> </w:t>
       </w:r>
       <w:r>
-        <w:t>миграцию вызывает вопросы. Напоследок замечу, что в</w:t>
-      </w:r>
-      <w:r>
-        <w:t xml:space="preserve"> </w:t>
-      </w:r>
-      <w:r>
-        <w:t>последнее время я</w:t>
-      </w:r>
-      <w:r>
-        <w:t xml:space="preserve"> </w:t>
-      </w:r>
-      <w:r>
-        <w:t>сталкивался со</w:t>
-      </w:r>
-      <w:r>
-        <w:t xml:space="preserve"> </w:t>
-      </w:r>
-      <w:r>
-        <w:t>многими проектами миграции с HP Service Desk 4.5 на</w:t>
-      </w:r>
-      <w:r>
-        <w:t xml:space="preserve"> </w:t>
-      </w:r>
-      <w:r>
-        <w:t>другие продукты. А</w:t>
-      </w:r>
-      <w:r>
-        <w:t xml:space="preserve"> </w:t>
-      </w:r>
-      <w:r>
-        <w:t>вот законченной миграции с</w:t>
-      </w:r>
-      <w:r>
-        <w:t xml:space="preserve"> </w:t>
-      </w:r>
-      <w:r>
-        <w:t>другого продукта на HP Service Manager не</w:t>
-      </w:r>
-      <w:r>
-        <w:t xml:space="preserve"> </w:t>
-      </w:r>
-      <w:r>
-        <w:t>припомню ни</w:t>
-      </w:r>
-      <w:r>
-        <w:t xml:space="preserve"> </w:t>
-      </w:r>
-      <w:r>
-        <w:t>одной.</w:t>
-      </w:r>
-    </w:p>
-    <w:p>
-      <w:r>
-        <w:t>Кому</w:t>
-      </w:r>
-      <w:r>
-        <w:t xml:space="preserve"> </w:t>
-      </w:r>
-      <w:r>
-        <w:t>же адресован этот продукт? Основные козыри Service Manager — зачет стоимости лицензий Service Desk 4.5 и</w:t>
+        <w:t xml:space="preserve">миграцию вызывает вопросы. </w:t>
+      </w:r>
+    </w:p>
+    <w:p>
+      <w:r>
+        <w:t xml:space="preserve">Основные козыри </w:t>
+      </w:r>
+      <w:proofErr w:type="spellStart"/>
+      <w:r>
+        <w:t>Service</w:t>
+      </w:r>
+      <w:proofErr w:type="spellEnd"/>
+      <w:r>
+        <w:t xml:space="preserve"> </w:t>
+      </w:r>
+      <w:proofErr w:type="spellStart"/>
+      <w:r>
+        <w:t>Manager</w:t>
+      </w:r>
+      <w:proofErr w:type="spellEnd"/>
+      <w:r>
+        <w:t xml:space="preserve"> — зачет стоимости лицензий </w:t>
+      </w:r>
+      <w:proofErr w:type="spellStart"/>
+      <w:r>
+        <w:t>Service</w:t>
+      </w:r>
+      <w:proofErr w:type="spellEnd"/>
+      <w:r>
+        <w:t xml:space="preserve"> </w:t>
+      </w:r>
+      <w:proofErr w:type="spellStart"/>
+      <w:r>
+        <w:t>Desk</w:t>
+      </w:r>
+      <w:proofErr w:type="spellEnd"/>
+      <w:r>
+        <w:t xml:space="preserve"> 4.5 и</w:t>
       </w:r>
       <w:r>
         <w:t xml:space="preserve"> </w:t>
@@ -4232,7 +5487,31 @@
         <w:t xml:space="preserve"> </w:t>
       </w:r>
       <w:r>
-        <w:t>вспоминая прогресс, продемонстрированный продуктом HP OpenView Service Desk 4.5 с</w:t>
+        <w:t xml:space="preserve">вспоминая прогресс, продемонстрированный продуктом HP </w:t>
+      </w:r>
+      <w:proofErr w:type="spellStart"/>
+      <w:r>
+        <w:t>OpenView</w:t>
+      </w:r>
+      <w:proofErr w:type="spellEnd"/>
+      <w:r>
+        <w:t xml:space="preserve"> </w:t>
+      </w:r>
+      <w:proofErr w:type="spellStart"/>
+      <w:r>
+        <w:t>Service</w:t>
+      </w:r>
+      <w:proofErr w:type="spellEnd"/>
+      <w:r>
+        <w:t xml:space="preserve"> </w:t>
+      </w:r>
+      <w:proofErr w:type="spellStart"/>
+      <w:r>
+        <w:t>Desk</w:t>
+      </w:r>
+      <w:proofErr w:type="spellEnd"/>
+      <w:r>
+        <w:t xml:space="preserve"> 4.5 с</w:t>
       </w:r>
       <w:r>
         <w:t xml:space="preserve"> </w:t>
@@ -4249,14 +5528,21 @@
       <w:r>
         <w:t xml:space="preserve"> </w:t>
       </w:r>
-      <w:r>
-        <w:t>Service Manager постепенно будет усиливать свои позиции. Может быть, надо просто набраться терпения и</w:t>
-      </w:r>
-      <w:r>
-        <w:t xml:space="preserve"> </w:t>
-      </w:r>
-      <w:r>
-        <w:t>подождать?</w:t>
+      <w:proofErr w:type="spellStart"/>
+      <w:r>
+        <w:t>Service</w:t>
+      </w:r>
+      <w:proofErr w:type="spellEnd"/>
+      <w:r>
+        <w:t xml:space="preserve"> </w:t>
+      </w:r>
+      <w:proofErr w:type="spellStart"/>
+      <w:r>
+        <w:t>Manager</w:t>
+      </w:r>
+      <w:proofErr w:type="spellEnd"/>
+      <w:r>
+        <w:t xml:space="preserve"> постепенно будет усиливать свои позиции. </w:t>
       </w:r>
     </w:p>
     <w:p>
@@ -4330,7 +5616,23 @@
         <w:t xml:space="preserve"> </w:t>
       </w:r>
       <w:r>
-        <w:t>миграции с HP Service Desk 4.5/5.x</w:t>
+        <w:t xml:space="preserve">миграции с HP </w:t>
+      </w:r>
+      <w:proofErr w:type="spellStart"/>
+      <w:r>
+        <w:t>Service</w:t>
+      </w:r>
+      <w:proofErr w:type="spellEnd"/>
+      <w:r>
+        <w:t xml:space="preserve"> </w:t>
+      </w:r>
+      <w:proofErr w:type="spellStart"/>
+      <w:r>
+        <w:t>Desk</w:t>
+      </w:r>
+      <w:proofErr w:type="spellEnd"/>
+      <w:r>
+        <w:t xml:space="preserve"> 4.5/5.x</w:t>
       </w:r>
     </w:p>
     <w:p>
@@ -4345,7 +5647,9 @@
       <w:r>
         <w:t>высокая стоимость сопровождения</w:t>
       </w:r>
-    </w:p>
+      <w:bookmarkStart w:id="9" w:name="_Toc440378998"/>
+    </w:p>
+    <w:p/>
     <w:p>
       <w:pPr>
         <w:pStyle w:val="2"/>
@@ -4353,23 +5657,53 @@
           <w:sz w:val="27"/>
         </w:rPr>
       </w:pPr>
-      <w:bookmarkStart w:id="9" w:name="_Toc440378998"/>
-      <w:r>
-        <w:lastRenderedPageBreak/>
-        <w:t>OMNINET OmniTracker ITSM Center 2.0</w:t>
+      <w:r>
+        <w:t xml:space="preserve">OMNINET </w:t>
+      </w:r>
+      <w:proofErr w:type="spellStart"/>
+      <w:r>
+        <w:t>OmniTracker</w:t>
+      </w:r>
+      <w:proofErr w:type="spellEnd"/>
+      <w:r>
+        <w:t xml:space="preserve"> ITSM </w:t>
+      </w:r>
+      <w:proofErr w:type="spellStart"/>
+      <w:r>
+        <w:t>Center</w:t>
+      </w:r>
+      <w:proofErr w:type="spellEnd"/>
+      <w:r>
+        <w:t xml:space="preserve"> 2.0</w:t>
       </w:r>
       <w:bookmarkEnd w:id="9"/>
     </w:p>
     <w:p/>
     <w:p>
       <w:r>
-        <w:t>ITSM Center представляет собой решение по автоматизации процессов ITSM, созданное на</w:t>
-      </w:r>
-      <w:r>
-        <w:t xml:space="preserve"> </w:t>
-      </w:r>
-      <w:r>
-        <w:t>базе платформы OmniTracker:</w:t>
+        <w:t xml:space="preserve">ITSM </w:t>
+      </w:r>
+      <w:proofErr w:type="spellStart"/>
+      <w:r>
+        <w:t>Center</w:t>
+      </w:r>
+      <w:proofErr w:type="spellEnd"/>
+      <w:r>
+        <w:t xml:space="preserve"> представляет собой решение по автоматизации процессов ITSM, созданное на</w:t>
+      </w:r>
+      <w:r>
+        <w:t xml:space="preserve"> </w:t>
+      </w:r>
+      <w:r>
+        <w:t xml:space="preserve">базе платформы </w:t>
+      </w:r>
+      <w:proofErr w:type="spellStart"/>
+      <w:r>
+        <w:t>OmniTracker</w:t>
+      </w:r>
+      <w:proofErr w:type="spellEnd"/>
+      <w:r>
+        <w:t>:</w:t>
       </w:r>
     </w:p>
     <w:p>
@@ -4382,7 +5716,19 @@
         <w:ind w:left="0" w:firstLine="709"/>
       </w:pPr>
       <w:r>
-        <w:t>Продукт OmniTracker компании OMNINET фактически является универсальным конструктором для создания любых workflow-приложений. На</w:t>
+        <w:t xml:space="preserve">Продукт </w:t>
+      </w:r>
+      <w:proofErr w:type="spellStart"/>
+      <w:r>
+        <w:t>OmniTracker</w:t>
+      </w:r>
+      <w:proofErr w:type="spellEnd"/>
+      <w:r>
+        <w:t xml:space="preserve"> компании OMNINET фактически является универсальным конструктором для создания любых workflow-приложений. </w:t>
+      </w:r>
+      <w:r>
+        <w:lastRenderedPageBreak/>
+        <w:t>На</w:t>
       </w:r>
       <w:r>
         <w:t xml:space="preserve"> </w:t>
@@ -4406,8 +5752,29 @@
         <w:t xml:space="preserve"> </w:t>
       </w:r>
       <w:r>
-        <w:t>настоящее время наибольшее распространение получило решение IT Service Management Center</w:t>
-      </w:r>
+        <w:t xml:space="preserve">настоящее время наибольшее распространение получило решение IT </w:t>
+      </w:r>
+      <w:proofErr w:type="spellStart"/>
+      <w:r>
+        <w:t>Service</w:t>
+      </w:r>
+      <w:proofErr w:type="spellEnd"/>
+      <w:r>
+        <w:t xml:space="preserve"> </w:t>
+      </w:r>
+      <w:proofErr w:type="spellStart"/>
+      <w:r>
+        <w:t>Management</w:t>
+      </w:r>
+      <w:proofErr w:type="spellEnd"/>
+      <w:r>
+        <w:t xml:space="preserve"> </w:t>
+      </w:r>
+      <w:proofErr w:type="spellStart"/>
+      <w:r>
+        <w:t>Center</w:t>
+      </w:r>
+      <w:proofErr w:type="spellEnd"/>
     </w:p>
     <w:p>
       <w:pPr>
@@ -4419,13 +5786,45 @@
         <w:ind w:left="0" w:firstLine="709"/>
       </w:pPr>
       <w:r>
-        <w:t>Решение IT Service Management Center, как следует из</w:t>
-      </w:r>
-      <w:r>
-        <w:t xml:space="preserve"> </w:t>
-      </w:r>
-      <w:r>
-        <w:t>названия, предназначено для автоматизации процессов ITSM. Текущая версия 2.0 данного решения получило сертификацию PinkVerify по 6</w:t>
+        <w:t xml:space="preserve">Решение IT </w:t>
+      </w:r>
+      <w:proofErr w:type="spellStart"/>
+      <w:r>
+        <w:t>Service</w:t>
+      </w:r>
+      <w:proofErr w:type="spellEnd"/>
+      <w:r>
+        <w:t xml:space="preserve"> </w:t>
+      </w:r>
+      <w:proofErr w:type="spellStart"/>
+      <w:r>
+        <w:t>Management</w:t>
+      </w:r>
+      <w:proofErr w:type="spellEnd"/>
+      <w:r>
+        <w:t xml:space="preserve"> </w:t>
+      </w:r>
+      <w:proofErr w:type="spellStart"/>
+      <w:r>
+        <w:t>Center</w:t>
+      </w:r>
+      <w:proofErr w:type="spellEnd"/>
+      <w:r>
+        <w:t>, как следует из</w:t>
+      </w:r>
+      <w:r>
+        <w:t xml:space="preserve"> </w:t>
+      </w:r>
+      <w:r>
+        <w:t xml:space="preserve">названия, предназначено для автоматизации процессов ITSM. Текущая версия 2.0 данного решения получило сертификацию </w:t>
+      </w:r>
+      <w:proofErr w:type="spellStart"/>
+      <w:r>
+        <w:t>PinkVerify</w:t>
+      </w:r>
+      <w:proofErr w:type="spellEnd"/>
+      <w:r>
+        <w:t xml:space="preserve"> по 6</w:t>
       </w:r>
       <w:r>
         <w:t xml:space="preserve"> </w:t>
@@ -4503,7 +5902,15 @@
         <w:ind w:left="0" w:firstLine="709"/>
       </w:pPr>
       <w:r>
-        <w:t>встроенный графический редактор workflow, который может применяться для настройки любых объектов системы</w:t>
+        <w:t xml:space="preserve">встроенный графический редактор </w:t>
+      </w:r>
+      <w:proofErr w:type="spellStart"/>
+      <w:r>
+        <w:t>workflow</w:t>
+      </w:r>
+      <w:proofErr w:type="spellEnd"/>
+      <w:r>
+        <w:t>, который может применяться для настройки любых объектов системы</w:t>
       </w:r>
     </w:p>
     <w:p>
@@ -4552,7 +5959,10 @@
         <w:t xml:space="preserve"> </w:t>
       </w:r>
       <w:r>
-        <w:t xml:space="preserve">значения других атрибутов. </w:t>
+        <w:t xml:space="preserve">значения </w:t>
+      </w:r>
+      <w:r>
+        <w:t>других атрибутов</w:t>
       </w:r>
     </w:p>
     <w:p>
@@ -4620,7 +6030,6 @@
         <w:ind w:left="0" w:firstLine="709"/>
       </w:pPr>
       <w:r>
-        <w:lastRenderedPageBreak/>
         <w:t>возможность обновления до</w:t>
       </w:r>
       <w:r>
@@ -4676,7 +6085,19 @@
         <w:t xml:space="preserve"> </w:t>
       </w:r>
       <w:r>
-        <w:t>базе OmniTracker были автоматизированы не</w:t>
+        <w:t xml:space="preserve">базе </w:t>
+      </w:r>
+      <w:proofErr w:type="spellStart"/>
+      <w:r>
+        <w:t>OmniTracker</w:t>
+      </w:r>
+      <w:proofErr w:type="spellEnd"/>
+      <w:r>
+        <w:t xml:space="preserve"> были автоматизированы </w:t>
+      </w:r>
+      <w:r>
+        <w:lastRenderedPageBreak/>
+        <w:t>не</w:t>
       </w:r>
       <w:r>
         <w:t xml:space="preserve"> </w:t>
@@ -4688,7 +6109,15 @@
         <w:t xml:space="preserve"> </w:t>
       </w:r>
       <w:r>
-        <w:t>деятельность по плановому совершенствованию системы управления ИТ-сервисами, реализованной в</w:t>
+        <w:t xml:space="preserve">деятельность по плановому совершенствованию системы управления </w:t>
+      </w:r>
+      <w:proofErr w:type="spellStart"/>
+      <w:r>
+        <w:t>ИТ-сервисами</w:t>
+      </w:r>
+      <w:proofErr w:type="spellEnd"/>
+      <w:r>
+        <w:t>, реализованной в</w:t>
       </w:r>
       <w:r>
         <w:t xml:space="preserve"> </w:t>
@@ -4730,13 +6159,29 @@
         <w:t xml:space="preserve"> </w:t>
       </w:r>
       <w:r>
-        <w:t>уровня BMC Remedy с</w:t>
-      </w:r>
-      <w:r>
-        <w:t xml:space="preserve"> </w:t>
-      </w:r>
-      <w:r>
-        <w:t>использованием штатных средств настройки OmniTracker.</w:t>
+        <w:t xml:space="preserve">уровня BMC </w:t>
+      </w:r>
+      <w:proofErr w:type="spellStart"/>
+      <w:r>
+        <w:t>Remedy</w:t>
+      </w:r>
+      <w:proofErr w:type="spellEnd"/>
+      <w:r>
+        <w:t xml:space="preserve"> с</w:t>
+      </w:r>
+      <w:r>
+        <w:t xml:space="preserve"> </w:t>
+      </w:r>
+      <w:r>
+        <w:t xml:space="preserve">использованием штатных средств настройки </w:t>
+      </w:r>
+      <w:proofErr w:type="spellStart"/>
+      <w:r>
+        <w:t>OmniTracker</w:t>
+      </w:r>
+      <w:proofErr w:type="spellEnd"/>
+      <w:r>
+        <w:t>.</w:t>
       </w:r>
     </w:p>
     <w:p>
@@ -4752,20 +6197,49 @@
       <w:r>
         <w:t xml:space="preserve"> </w:t>
       </w:r>
-      <w:r>
-        <w:t>ИТ-специалистов). Являясь о</w:t>
+      <w:proofErr w:type="spellStart"/>
+      <w:r>
+        <w:t>ИТ-специалистов</w:t>
+      </w:r>
+      <w:proofErr w:type="spellEnd"/>
+      <w:r>
+        <w:t>). Являясь о</w:t>
       </w:r>
       <w:r>
         <w:t xml:space="preserve">тносительно недорогим решением </w:t>
       </w:r>
       <w:r>
-        <w:t>комбинация OmniTracker и</w:t>
-      </w:r>
-      <w:r>
-        <w:t xml:space="preserve"> </w:t>
-      </w:r>
-      <w:r>
-        <w:t>ITSM Center может обеспечить экономически эффективную автоматизацию деятельности ИТ-подразделений. Гибкость продукта в</w:t>
+        <w:t xml:space="preserve">комбинация </w:t>
+      </w:r>
+      <w:proofErr w:type="spellStart"/>
+      <w:r>
+        <w:t>OmniTracker</w:t>
+      </w:r>
+      <w:proofErr w:type="spellEnd"/>
+      <w:r>
+        <w:t xml:space="preserve"> и</w:t>
+      </w:r>
+      <w:r>
+        <w:t xml:space="preserve"> </w:t>
+      </w:r>
+      <w:r>
+        <w:t xml:space="preserve">ITSM </w:t>
+      </w:r>
+      <w:proofErr w:type="spellStart"/>
+      <w:r>
+        <w:t>Center</w:t>
+      </w:r>
+      <w:proofErr w:type="spellEnd"/>
+      <w:r>
+        <w:t xml:space="preserve"> может обеспечить экономически эффективную автоматизацию деятельности </w:t>
+      </w:r>
+      <w:proofErr w:type="spellStart"/>
+      <w:r>
+        <w:t>ИТ-подразделений</w:t>
+      </w:r>
+      <w:proofErr w:type="spellEnd"/>
+      <w:r>
+        <w:t>. Гибкость продукта в</w:t>
       </w:r>
       <w:r>
         <w:t xml:space="preserve"> </w:t>
@@ -4879,10 +6353,8 @@
         <w:t>высокая экономическая эффективность решений</w:t>
       </w:r>
     </w:p>
-    <w:p/>
-    <w:p>
-      <w:r>
-        <w:lastRenderedPageBreak/>
+    <w:p>
+      <w:r>
         <w:t>Основные минусы:</w:t>
       </w:r>
     </w:p>
@@ -4914,9 +6386,11 @@
       <w:r>
         <w:t xml:space="preserve"> </w:t>
       </w:r>
+      <w:proofErr w:type="spellStart"/>
       <w:r>
         <w:t>бизнес-логики</w:t>
       </w:r>
+      <w:proofErr w:type="spellEnd"/>
       <w:r>
         <w:t xml:space="preserve"> </w:t>
       </w:r>
@@ -4961,8 +6435,6 @@
         <w:t>недоверием</w:t>
       </w:r>
     </w:p>
-    <w:p/>
-    <w:p/>
     <w:p/>
     <w:p>
       <w:pPr>
@@ -4993,7 +6465,7 @@
 
 <file path=word/endnotes.xml><?xml version="1.0" encoding="utf-8"?>
 <w:endnotes xmlns:ve="http://schemas.openxmlformats.org/markup-compatibility/2006" xmlns:o="urn:schemas-microsoft-com:office:office" xmlns:r="http://schemas.openxmlformats.org/officeDocument/2006/relationships" xmlns:m="http://schemas.openxmlformats.org/officeDocument/2006/math" xmlns:v="urn:schemas-microsoft-com:vml" xmlns:wp="http://schemas.openxmlformats.org/drawingml/2006/wordprocessingDrawing" xmlns:w10="urn:schemas-microsoft-com:office:word" xmlns:w="http://schemas.openxmlformats.org/wordprocessingml/2006/main" xmlns:wne="http://schemas.microsoft.com/office/word/2006/wordml">
-  <w:endnote w:type="separator" w:id="0">
+  <w:endnote w:type="separator" w:id="-1">
     <w:p>
       <w:pPr>
         <w:spacing w:line="240" w:lineRule="auto"/>
@@ -5003,13 +6475,31 @@
       </w:r>
     </w:p>
   </w:endnote>
-  <w:endnote w:type="continuationSeparator" w:id="1">
+  <w:endnote w:type="continuationSeparator" w:id="0">
     <w:p>
       <w:pPr>
         <w:spacing w:line="240" w:lineRule="auto"/>
       </w:pPr>
       <w:r>
         <w:continuationSeparator/>
+      </w:r>
+    </w:p>
+  </w:endnote>
+  <w:endnote w:id="1">
+    <w:p>
+      <w:r>
+        <w:endnoteRef/>
+      </w:r>
+      <w:r>
+        <w:t xml:space="preserve"> Назаров С.В., </w:t>
+      </w:r>
+      <w:proofErr w:type="spellStart"/>
+      <w:r>
+        <w:t>Гудыно</w:t>
+      </w:r>
+      <w:proofErr w:type="spellEnd"/>
+      <w:r>
+        <w:t xml:space="preserve"> Л.П. и др. Основы информационных технологий. — ИНТУИТ, 2012. – 596 с. 3. </w:t>
       </w:r>
     </w:p>
   </w:endnote>
@@ -5019,7 +6509,7 @@
         <w:endnoteRef/>
       </w:r>
       <w:r>
-        <w:t xml:space="preserve"> Назаров С.В., Гудыно Л.П. и др. Основы информационных технологий. — ИНТУИТ, 2012. – 596 с. 3. </w:t>
+        <w:t xml:space="preserve"> Бирюков А.Н. Процессы управления информационными технологиями. — ИНТУИТ, 2012. – 280 с.</w:t>
       </w:r>
     </w:p>
   </w:endnote>
@@ -5029,7 +6519,47 @@
         <w:endnoteRef/>
       </w:r>
       <w:r>
-        <w:t xml:space="preserve"> Бирюков А.Н. Процессы управления информационными технологиями. — ИНТУИТ, 2012. – 280 с.</w:t>
+        <w:t xml:space="preserve"> </w:t>
+      </w:r>
+      <w:r>
+        <w:t xml:space="preserve">Системы управления </w:t>
+      </w:r>
+      <w:proofErr w:type="spellStart"/>
+      <w:r>
+        <w:t>ИТ-услугами</w:t>
+      </w:r>
+      <w:proofErr w:type="spellEnd"/>
+      <w:r>
+        <w:t xml:space="preserve"> (ITSM) / </w:t>
+      </w:r>
+      <w:proofErr w:type="spellStart"/>
+      <w:r>
+        <w:rPr>
+          <w:lang w:val="en-US"/>
+        </w:rPr>
+        <w:t>TopS</w:t>
+      </w:r>
+      <w:proofErr w:type="spellEnd"/>
+      <w:r>
+        <w:t xml:space="preserve"> </w:t>
+      </w:r>
+      <w:r>
+        <w:rPr>
+          <w:lang w:val="en-US"/>
+        </w:rPr>
+        <w:t>BI</w:t>
+      </w:r>
+      <w:r>
+        <w:t xml:space="preserve">// </w:t>
+      </w:r>
+      <w:r>
+        <w:rPr>
+          <w:lang w:val="en-US"/>
+        </w:rPr>
+        <w:t>URL</w:t>
+      </w:r>
+      <w:r>
+        <w:t>: http://www.topsbi.ru/?trID=142</w:t>
       </w:r>
     </w:p>
   </w:endnote>
@@ -5042,47 +6572,15 @@
         <w:t xml:space="preserve"> </w:t>
       </w:r>
       <w:r>
-        <w:t xml:space="preserve">Системы управления ИТ-услугами (ITSM) / </w:t>
-      </w:r>
-      <w:r>
-        <w:rPr>
-          <w:lang w:val="en-US"/>
-        </w:rPr>
-        <w:t>TopS</w:t>
-      </w:r>
-      <w:r>
-        <w:t xml:space="preserve"> </w:t>
-      </w:r>
-      <w:r>
-        <w:rPr>
-          <w:lang w:val="en-US"/>
-        </w:rPr>
-        <w:t>BI</w:t>
-      </w:r>
-      <w:r>
-        <w:t xml:space="preserve">// </w:t>
-      </w:r>
-      <w:r>
-        <w:rPr>
-          <w:lang w:val="en-US"/>
-        </w:rPr>
-        <w:t>URL</w:t>
-      </w:r>
-      <w:r>
-        <w:t>: http://www.topsbi.ru/?trID=142</w:t>
-      </w:r>
-    </w:p>
-  </w:endnote>
-  <w:endnote w:id="5">
-    <w:p>
-      <w:r>
-        <w:endnoteRef/>
-      </w:r>
-      <w:r>
-        <w:t xml:space="preserve"> </w:t>
-      </w:r>
-      <w:r>
-        <w:t>Выбираем продукт для автоматизации ITSM-процессов / Статьи консультантов Cleverics // URL: http://www.cleverics.ru/ru/subject-field/articles/131-itsm-software</w:t>
+        <w:t xml:space="preserve">Выбираем продукт для автоматизации ITSM-процессов / Статьи консультантов </w:t>
+      </w:r>
+      <w:proofErr w:type="spellStart"/>
+      <w:r>
+        <w:t>Cleverics</w:t>
+      </w:r>
+      <w:proofErr w:type="spellEnd"/>
+      <w:r>
+        <w:t xml:space="preserve"> // URL: http://www.cleverics.ru/ru/subject-field/articles/131-itsm-software</w:t>
       </w:r>
     </w:p>
   </w:endnote>
@@ -5126,7 +6624,7 @@
 
 <file path=word/footnotes.xml><?xml version="1.0" encoding="utf-8"?>
 <w:footnotes xmlns:ve="http://schemas.openxmlformats.org/markup-compatibility/2006" xmlns:o="urn:schemas-microsoft-com:office:office" xmlns:r="http://schemas.openxmlformats.org/officeDocument/2006/relationships" xmlns:m="http://schemas.openxmlformats.org/officeDocument/2006/math" xmlns:v="urn:schemas-microsoft-com:vml" xmlns:wp="http://schemas.openxmlformats.org/drawingml/2006/wordprocessingDrawing" xmlns:w10="urn:schemas-microsoft-com:office:word" xmlns:w="http://schemas.openxmlformats.org/wordprocessingml/2006/main" xmlns:wne="http://schemas.microsoft.com/office/word/2006/wordml">
-  <w:footnote w:type="separator" w:id="0">
+  <w:footnote w:type="separator" w:id="-1">
     <w:p>
       <w:pPr>
         <w:spacing w:line="240" w:lineRule="auto"/>
@@ -5136,7 +6634,7 @@
       </w:r>
     </w:p>
   </w:footnote>
-  <w:footnote w:type="continuationSeparator" w:id="1">
+  <w:footnote w:type="continuationSeparator" w:id="0">
     <w:p>
       <w:pPr>
         <w:spacing w:line="240" w:lineRule="auto"/>
@@ -6690,7 +8188,7 @@
 </file>
 
 <file path=customXml/itemProps1.xml><?xml version="1.0" encoding="utf-8"?>
-<ds:datastoreItem xmlns:ds="http://schemas.openxmlformats.org/officeDocument/2006/customXml" ds:itemID="{56AF0088-9D60-4B8C-928C-681D1C2B4B9B}">
+<ds:datastoreItem xmlns:ds="http://schemas.openxmlformats.org/officeDocument/2006/customXml" ds:itemID="{2BB19FA5-F179-4E58-AAF5-40A91B77CCF5}">
   <ds:schemaRefs>
     <ds:schemaRef ds:uri="http://schemas.openxmlformats.org/officeDocument/2006/bibliography"/>
   </ds:schemaRefs>

</xml_diff>